<commit_message>
ajout de la page/route admin + gros avancement dans le rapport
</commit_message>
<xml_diff>
--- a/R-P_app_183-AntoineFabre-rapport.docx
+++ b/R-P_app_183-AntoineFabre-rapport.docx
@@ -121,8 +121,13 @@
         <w:jc w:val="center"/>
       </w:pPr>
       <w:r>
-        <w:t>M. Schaffter</w:t>
-      </w:r>
+        <w:t xml:space="preserve">M. </w:t>
+      </w:r>
+      <w:proofErr w:type="spellStart"/>
+      <w:r>
+        <w:t>Schaffter</w:t>
+      </w:r>
+      <w:proofErr w:type="spellEnd"/>
     </w:p>
     <w:p>
       <w:pPr>
@@ -3857,7 +3862,15 @@
         <w:pStyle w:val="Retraitcorpsdetexte"/>
       </w:pPr>
       <w:r>
-        <w:t>Création d’un site d’e-commerce sécurisé (webstore)</w:t>
+        <w:t>Création d’un site d’e-commerce sécurisé (</w:t>
+      </w:r>
+      <w:proofErr w:type="spellStart"/>
+      <w:r>
+        <w:t>webstore</w:t>
+      </w:r>
+      <w:proofErr w:type="spellEnd"/>
+      <w:r>
+        <w:t>)</w:t>
       </w:r>
     </w:p>
     <w:p>
@@ -4013,10 +4026,12 @@
         <w:pStyle w:val="Titre3"/>
       </w:pPr>
       <w:bookmarkStart w:id="10" w:name="_Toc188612901"/>
+      <w:proofErr w:type="spellStart"/>
       <w:r>
         <w:t>Dockerisation</w:t>
       </w:r>
       <w:bookmarkEnd w:id="10"/>
+      <w:proofErr w:type="spellEnd"/>
     </w:p>
     <w:p>
       <w:pPr>
@@ -4067,7 +4082,15 @@
         <w:ind w:left="1134"/>
       </w:pPr>
       <w:r>
-        <w:t>Il doit être possible d’accéder à votre site de e-commerce de manière sécurisée (https://localhost). Le port utilisé sera le 443. Le certificat sera auto-signé par OpenSSL.</w:t>
+        <w:t xml:space="preserve">Il doit être possible d’accéder à votre site de e-commerce de manière sécurisée (https://localhost). Le port utilisé sera le 443. Le certificat sera auto-signé par </w:t>
+      </w:r>
+      <w:proofErr w:type="spellStart"/>
+      <w:r>
+        <w:t>OpenSSL</w:t>
+      </w:r>
+      <w:proofErr w:type="spellEnd"/>
+      <w:r>
+        <w:t>.</w:t>
       </w:r>
     </w:p>
     <w:p>
@@ -4084,7 +4107,15 @@
         <w:ind w:left="1134"/>
       </w:pPr>
       <w:r>
-        <w:t>L’utilisateur devra s’authentifier par la page https://localhost/login Le mot de passe sera haché et salé avant d’être stocké dans la base de données (table t_users).</w:t>
+        <w:t xml:space="preserve">L’utilisateur devra s’authentifier par la page https://localhost/login Le mot de passe sera haché et salé avant d’être stocké dans la base de données (table </w:t>
+      </w:r>
+      <w:proofErr w:type="spellStart"/>
+      <w:r>
+        <w:t>t_users</w:t>
+      </w:r>
+      <w:proofErr w:type="spellEnd"/>
+      <w:r>
+        <w:t>).</w:t>
       </w:r>
     </w:p>
     <w:p>
@@ -4151,7 +4182,23 @@
         <w:ind w:left="1134"/>
       </w:pPr>
       <w:r>
-        <w:t>Votre page d’administration devra être protégée contre les injections SQL. Sans utiliser sequelize ou tout autre ORM, votre site devra être robuste face aux injections. L’utilisation de sequelize (ou autre ORM) sera autorisée dans l’approfondissement du projet.</w:t>
+        <w:t xml:space="preserve">Votre page d’administration devra être protégée contre les injections SQL. Sans utiliser </w:t>
+      </w:r>
+      <w:proofErr w:type="spellStart"/>
+      <w:r>
+        <w:t>sequelize</w:t>
+      </w:r>
+      <w:proofErr w:type="spellEnd"/>
+      <w:r>
+        <w:t xml:space="preserve"> ou tout autre ORM, votre site devra être robuste face aux injections. L’utilisation de </w:t>
+      </w:r>
+      <w:proofErr w:type="spellStart"/>
+      <w:r>
+        <w:t>sequelize</w:t>
+      </w:r>
+      <w:proofErr w:type="spellEnd"/>
+      <w:r>
+        <w:t xml:space="preserve"> (ou autre ORM) sera autorisée dans l’approfondissement du projet.</w:t>
       </w:r>
     </w:p>
     <w:p>
@@ -4159,8 +4206,13 @@
         <w:pStyle w:val="Titre3"/>
       </w:pPr>
       <w:r>
-        <w:t>Utilisation de bcrypt</w:t>
-      </w:r>
+        <w:t xml:space="preserve">Utilisation de </w:t>
+      </w:r>
+      <w:proofErr w:type="spellStart"/>
+      <w:r>
+        <w:t>bcrypt</w:t>
+      </w:r>
+      <w:proofErr w:type="spellEnd"/>
     </w:p>
     <w:p>
       <w:pPr>
@@ -4168,7 +4220,23 @@
         <w:ind w:left="1134"/>
       </w:pPr>
       <w:r>
-        <w:t>Une fois l’authentification faite avec votre propre mécanisme (mot de passe en base de données, salé et haché). Vous modifierez votre code pour utiliser bcrypt. Votre code doit prévoir une condition pour utiliser soit bcrypt soit votre propre implémentation.</w:t>
+        <w:t xml:space="preserve">Une fois l’authentification faite avec votre propre mécanisme (mot de passe en base de données, salé et haché). Vous modifierez votre code pour utiliser </w:t>
+      </w:r>
+      <w:proofErr w:type="spellStart"/>
+      <w:r>
+        <w:t>bcrypt</w:t>
+      </w:r>
+      <w:proofErr w:type="spellEnd"/>
+      <w:r>
+        <w:t xml:space="preserve">. Votre code doit prévoir une condition pour utiliser soit </w:t>
+      </w:r>
+      <w:proofErr w:type="spellStart"/>
+      <w:r>
+        <w:t>bcrypt</w:t>
+      </w:r>
+      <w:proofErr w:type="spellEnd"/>
+      <w:r>
+        <w:t xml:space="preserve"> soit votre propre implémentation.</w:t>
       </w:r>
     </w:p>
     <w:p>
@@ -4185,7 +4253,44 @@
         <w:ind w:left="1134"/>
       </w:pPr>
       <w:r>
-        <w:t xml:space="preserve">Votre code sera versionné sur Github et un .gitignore empêchera de versionner les binaires npm (dossiers node_modules, documents </w:t>
+        <w:t xml:space="preserve">Votre code sera versionné sur </w:t>
+      </w:r>
+      <w:proofErr w:type="spellStart"/>
+      <w:r>
+        <w:t>Github</w:t>
+      </w:r>
+      <w:proofErr w:type="spellEnd"/>
+      <w:r>
+        <w:t xml:space="preserve"> et </w:t>
+      </w:r>
+      <w:proofErr w:type="gramStart"/>
+      <w:r>
+        <w:t>un .</w:t>
+      </w:r>
+      <w:proofErr w:type="spellStart"/>
+      <w:r>
+        <w:t>gitignore</w:t>
+      </w:r>
+      <w:proofErr w:type="spellEnd"/>
+      <w:proofErr w:type="gramEnd"/>
+      <w:r>
+        <w:t xml:space="preserve"> empêchera de versionner les binaires </w:t>
+      </w:r>
+      <w:proofErr w:type="spellStart"/>
+      <w:r>
+        <w:t>npm</w:t>
+      </w:r>
+      <w:proofErr w:type="spellEnd"/>
+      <w:r>
+        <w:t xml:space="preserve"> (dossiers </w:t>
+      </w:r>
+      <w:proofErr w:type="spellStart"/>
+      <w:r>
+        <w:t>node_modules</w:t>
+      </w:r>
+      <w:proofErr w:type="spellEnd"/>
+      <w:r>
+        <w:t xml:space="preserve">, documents </w:t>
       </w:r>
       <w:r>
         <w:t>Word</w:t>
@@ -4240,24 +4345,39 @@
       <w:pPr>
         <w:pStyle w:val="Retraitcorpsdetexte3"/>
       </w:pPr>
-      <w:r>
-        <w:t xml:space="preserve">o Votre conceptualisation (schéma) </w:t>
+      <w:proofErr w:type="gramStart"/>
+      <w:r>
+        <w:t>o</w:t>
+      </w:r>
+      <w:proofErr w:type="gramEnd"/>
+      <w:r>
+        <w:t xml:space="preserve"> Votre conceptualisation (schéma) </w:t>
       </w:r>
     </w:p>
     <w:p>
       <w:pPr>
         <w:pStyle w:val="Retraitcorpsdetexte3"/>
       </w:pPr>
-      <w:r>
-        <w:t xml:space="preserve">o Des explications sur votre code </w:t>
+      <w:proofErr w:type="gramStart"/>
+      <w:r>
+        <w:t>o</w:t>
+      </w:r>
+      <w:proofErr w:type="gramEnd"/>
+      <w:r>
+        <w:t xml:space="preserve"> Des explications sur votre code </w:t>
       </w:r>
     </w:p>
     <w:p>
       <w:pPr>
         <w:pStyle w:val="Retraitcorpsdetexte3"/>
       </w:pPr>
-      <w:r>
-        <w:t>o Une conclusion sur le travail fourni et sur l’attitude face au projet</w:t>
+      <w:proofErr w:type="gramStart"/>
+      <w:r>
+        <w:t>o</w:t>
+      </w:r>
+      <w:proofErr w:type="gramEnd"/>
+      <w:r>
+        <w:t xml:space="preserve"> Une conclusion sur le travail fourni et sur l’attitude face au projet</w:t>
       </w:r>
     </w:p>
     <w:p>
@@ -4486,119 +4606,85 @@
     </w:p>
     <w:p>
       <w:pPr>
-        <w:pStyle w:val="Informations"/>
+        <w:pStyle w:val="Retraitcorpsdetexte"/>
+      </w:pPr>
+      <w:r>
+        <w:t xml:space="preserve">Pour mener à bien ce projet il faut acquérir ces compétences : </w:t>
+      </w:r>
+    </w:p>
+    <w:p>
+      <w:pPr>
+        <w:pStyle w:val="Retraitcorpsdetexte"/>
         <w:numPr>
-          <w:ilvl w:val="5"/>
-          <w:numId w:val="16"/>
+          <w:ilvl w:val="0"/>
+          <w:numId w:val="49"/>
         </w:numPr>
       </w:pPr>
       <w:r>
-        <w:t>Ce paragraphe énumère la l</w:t>
-      </w:r>
-      <w:r>
-        <w:t xml:space="preserve">iste des difficultés potentielles de tout </w:t>
-      </w:r>
-      <w:r>
-        <w:t>ordre :</w:t>
-      </w:r>
-    </w:p>
-    <w:p>
-      <w:pPr>
-        <w:pStyle w:val="Informations"/>
+        <w:t xml:space="preserve">Comment créer et vérifier des </w:t>
+      </w:r>
+      <w:r>
+        <w:t xml:space="preserve">token JWT </w:t>
+      </w:r>
+    </w:p>
+    <w:p>
+      <w:pPr>
+        <w:pStyle w:val="Retraitcorpsdetexte"/>
         <w:numPr>
-          <w:ilvl w:val="6"/>
-          <w:numId w:val="16"/>
+          <w:ilvl w:val="0"/>
+          <w:numId w:val="49"/>
         </w:numPr>
       </w:pPr>
       <w:r>
-        <w:t xml:space="preserve">Liste des </w:t>
-      </w:r>
-      <w:r>
-        <w:t>compétences</w:t>
-      </w:r>
-      <w:r>
-        <w:t xml:space="preserve"> à acquérir</w:t>
-      </w:r>
-      <w:r>
-        <w:t xml:space="preserve"> ou approfondir</w:t>
-      </w:r>
-    </w:p>
-    <w:p>
-      <w:pPr>
-        <w:pStyle w:val="Informations"/>
+        <w:t xml:space="preserve">Savoir crypter un mot de passe avec crypto </w:t>
+      </w:r>
+    </w:p>
+    <w:p>
+      <w:pPr>
+        <w:pStyle w:val="Retraitcorpsdetexte"/>
         <w:numPr>
-          <w:ilvl w:val="6"/>
-          <w:numId w:val="16"/>
+          <w:ilvl w:val="0"/>
+          <w:numId w:val="49"/>
         </w:numPr>
       </w:pPr>
       <w:r>
-        <w:t xml:space="preserve">Liste du </w:t>
-      </w:r>
-      <w:r>
-        <w:t>matériel</w:t>
-      </w:r>
-      <w:r>
-        <w:t xml:space="preserve"> à exploiter</w:t>
-      </w:r>
-    </w:p>
-    <w:p>
-      <w:pPr>
-        <w:pStyle w:val="Informations"/>
+        <w:t>Comment accéder aux cookies et mettre des informations dans les cookies</w:t>
+      </w:r>
+    </w:p>
+    <w:p>
+      <w:pPr>
+        <w:pStyle w:val="Retraitcorpsdetexte"/>
         <w:numPr>
-          <w:ilvl w:val="6"/>
-          <w:numId w:val="16"/>
+          <w:ilvl w:val="0"/>
+          <w:numId w:val="49"/>
         </w:numPr>
       </w:pPr>
       <w:r>
-        <w:t>Recherche d’</w:t>
-      </w:r>
-      <w:r>
-        <w:t>information</w:t>
-      </w:r>
-      <w:r>
-        <w:t>s</w:t>
-      </w:r>
-      <w:r>
-        <w:t xml:space="preserve"> particulières</w:t>
-      </w:r>
-    </w:p>
-    <w:p>
-      <w:pPr>
-        <w:pStyle w:val="Informations"/>
+        <w:t>Gérer des utilisateurs et les rôles</w:t>
+      </w:r>
+    </w:p>
+    <w:p>
+      <w:pPr>
+        <w:pStyle w:val="Retraitcorpsdetexte"/>
         <w:numPr>
-          <w:ilvl w:val="6"/>
-          <w:numId w:val="16"/>
+          <w:ilvl w:val="0"/>
+          <w:numId w:val="49"/>
         </w:numPr>
       </w:pPr>
       <w:r>
-        <w:t>Gestion du travail en équipe &amp; collaboration</w:t>
-      </w:r>
-    </w:p>
-    <w:p>
-      <w:pPr>
-        <w:pStyle w:val="Informations"/>
+        <w:t>Comment mettre un site en https</w:t>
+      </w:r>
+    </w:p>
+    <w:p>
+      <w:pPr>
+        <w:pStyle w:val="Retraitcorpsdetexte"/>
         <w:numPr>
-          <w:ilvl w:val="5"/>
-          <w:numId w:val="16"/>
+          <w:ilvl w:val="0"/>
+          <w:numId w:val="49"/>
         </w:numPr>
       </w:pPr>
       <w:r>
-        <w:t>Ainsi que les s</w:t>
-      </w:r>
-      <w:r>
-        <w:t>olutions possibles</w:t>
-      </w:r>
-    </w:p>
-    <w:p>
-      <w:pPr>
-        <w:pStyle w:val="Informations"/>
-        <w:numPr>
-          <w:ilvl w:val="5"/>
-          <w:numId w:val="43"/>
-        </w:numPr>
-      </w:pPr>
-      <w:r>
-        <w:t>Si les spécifications de départ ne laissent pas de doutes sur la manière de réaliser un projet, ce chapitre ne fera que renvoyer le lecteur aux spécifications.</w:t>
+        <w:t>Comment se protéger des injections SQL</w:t>
       </w:r>
     </w:p>
     <w:p>
@@ -4620,339 +4706,185 @@
     </w:p>
     <w:p>
       <w:pPr>
-        <w:pStyle w:val="Informations"/>
-        <w:numPr>
-          <w:ilvl w:val="5"/>
-          <w:numId w:val="17"/>
-        </w:numPr>
-      </w:pPr>
-      <w:r>
-        <w:t xml:space="preserve">Ce paragraphe </w:t>
-      </w:r>
-      <w:r>
-        <w:t>décrit le fonctionnement de manière détaillée.</w:t>
-      </w:r>
-    </w:p>
-    <w:p>
-      <w:pPr>
-        <w:pStyle w:val="Informations"/>
-        <w:numPr>
-          <w:ilvl w:val="6"/>
-          <w:numId w:val="17"/>
-        </w:numPr>
-      </w:pPr>
-      <w:r>
-        <w:t>Autant que possible de manière graphique</w:t>
-      </w:r>
-      <w:r>
-        <w:t>, imagée, tableaux, etc.</w:t>
-      </w:r>
-    </w:p>
-    <w:p>
-      <w:pPr>
-        <w:pStyle w:val="Informations"/>
-        <w:numPr>
-          <w:ilvl w:val="6"/>
-          <w:numId w:val="17"/>
-        </w:numPr>
-      </w:pPr>
-      <w:r>
-        <w:t>Tous les cas particuliers devraient y être spécifiés</w:t>
-      </w:r>
-      <w:r>
-        <w:t>…</w:t>
-      </w:r>
-    </w:p>
-    <w:p>
-      <w:pPr>
-        <w:pStyle w:val="Informations"/>
-        <w:numPr>
-          <w:ilvl w:val="5"/>
-          <w:numId w:val="17"/>
-        </w:numPr>
-      </w:pPr>
-      <w:r>
-        <w:t>Il s’agit d’y présenter le</w:t>
-      </w:r>
-      <w:r>
-        <w:t>s fonctionnalités à développer :</w:t>
-      </w:r>
-    </w:p>
-    <w:p>
-      <w:pPr>
-        <w:pStyle w:val="Informations"/>
-        <w:numPr>
-          <w:ilvl w:val="6"/>
-          <w:numId w:val="17"/>
-        </w:numPr>
-      </w:pPr>
-      <w:r>
-        <w:t>Découpage en étapes, en modules, en fonctionnalités, etc.</w:t>
-      </w:r>
-    </w:p>
-    <w:p>
-      <w:pPr>
-        <w:pStyle w:val="Informations"/>
-        <w:numPr>
-          <w:ilvl w:val="6"/>
-          <w:numId w:val="17"/>
-        </w:numPr>
-      </w:pPr>
-      <w:r>
-        <w:t>Formulaires, interfaces graphiques, pages web, etc.</w:t>
-      </w:r>
-    </w:p>
-    <w:p>
-      <w:pPr>
-        <w:pStyle w:val="Informations"/>
-        <w:numPr>
-          <w:ilvl w:val="6"/>
-          <w:numId w:val="17"/>
-        </w:numPr>
-      </w:pPr>
-      <w:r>
-        <w:t xml:space="preserve">Schémas de navigation, schémas événementiels, structogramme, </w:t>
-      </w:r>
-      <w:r>
-        <w:t>pseudocode</w:t>
-      </w:r>
-      <w:r>
-        <w:t>, etc.</w:t>
-      </w:r>
-    </w:p>
-    <w:p>
-      <w:pPr>
-        <w:pStyle w:val="Informations"/>
-        <w:numPr>
-          <w:ilvl w:val="5"/>
-          <w:numId w:val="17"/>
-        </w:numPr>
-      </w:pPr>
-      <w:r>
-        <w:t>Si le pr</w:t>
-      </w:r>
-      <w:r>
-        <w:t xml:space="preserve">ojet inclut une base </w:t>
-      </w:r>
-      <w:r>
-        <w:t>de données :</w:t>
-      </w:r>
-    </w:p>
-    <w:p>
-      <w:pPr>
-        <w:pStyle w:val="Informations"/>
-        <w:numPr>
-          <w:ilvl w:val="6"/>
-          <w:numId w:val="17"/>
-        </w:numPr>
-      </w:pPr>
-      <w:r>
-        <w:t>Dictionnaire</w:t>
-      </w:r>
-      <w:r>
-        <w:t xml:space="preserve"> des données</w:t>
-      </w:r>
-    </w:p>
-    <w:p>
-      <w:pPr>
-        <w:pStyle w:val="Informations"/>
-        <w:numPr>
-          <w:ilvl w:val="6"/>
-          <w:numId w:val="17"/>
-        </w:numPr>
-      </w:pPr>
-      <w:r>
-        <w:t>Modèle conceptuel des données, modèles logique des données.</w:t>
-      </w:r>
-    </w:p>
-    <w:p>
-      <w:pPr>
-        <w:pStyle w:val="Titre2"/>
-      </w:pPr>
-      <w:bookmarkStart w:id="23" w:name="_Toc532179967"/>
-      <w:bookmarkStart w:id="24" w:name="_Toc165969651"/>
-      <w:bookmarkStart w:id="25" w:name="_Toc188612914"/>
-      <w:r>
-        <w:t>Conception des tests</w:t>
-      </w:r>
-      <w:bookmarkEnd w:id="23"/>
-      <w:bookmarkEnd w:id="24"/>
-      <w:bookmarkEnd w:id="25"/>
-    </w:p>
-    <w:p>
-      <w:pPr>
-        <w:pStyle w:val="Informations"/>
-        <w:numPr>
-          <w:ilvl w:val="5"/>
-          <w:numId w:val="18"/>
-        </w:numPr>
-      </w:pPr>
-      <w:r>
-        <w:t xml:space="preserve">Ce paragraphe permet de spécifier la stratégie de </w:t>
-      </w:r>
-      <w:r>
-        <w:t>test </w:t>
-      </w:r>
-      <w:r>
-        <w:t xml:space="preserve">qui sera menée au point </w:t>
-      </w:r>
-      <w:r>
-        <w:fldChar w:fldCharType="begin"/>
-      </w:r>
-      <w:r>
-        <w:instrText xml:space="preserve"> REF _Ref308525868 \r \h </w:instrText>
-      </w:r>
-      <w:r>
-        <w:fldChar w:fldCharType="separate"/>
-      </w:r>
-      <w:r>
-        <w:t>5.1</w:t>
-      </w:r>
-      <w:r>
-        <w:fldChar w:fldCharType="end"/>
-      </w:r>
-    </w:p>
-    <w:p>
-      <w:pPr>
-        <w:pStyle w:val="Informations"/>
-        <w:numPr>
-          <w:ilvl w:val="5"/>
-          <w:numId w:val="18"/>
-        </w:numPr>
-      </w:pPr>
-      <w:r>
-        <w:t>Qui, quand, avec quelles données, dans quel ordre, etc.</w:t>
-      </w:r>
-    </w:p>
-    <w:p>
-      <w:pPr>
-        <w:pStyle w:val="Titre2"/>
-      </w:pPr>
-      <w:bookmarkStart w:id="26" w:name="_Toc188612915"/>
-      <w:bookmarkStart w:id="27" w:name="_Toc532179961"/>
-      <w:r>
-        <w:t>Planification</w:t>
-      </w:r>
-      <w:r>
-        <w:t xml:space="preserve"> détaillé</w:t>
-      </w:r>
-      <w:r>
-        <w:t>e</w:t>
-      </w:r>
-      <w:bookmarkEnd w:id="26"/>
-    </w:p>
-    <w:p>
-      <w:pPr>
-        <w:pStyle w:val="Informations"/>
-        <w:numPr>
-          <w:ilvl w:val="5"/>
-          <w:numId w:val="19"/>
-        </w:numPr>
-      </w:pPr>
-      <w:r>
-        <w:t>A ce stade, après l’analyse complète du projet, un planning détaillé et complet (avec tâches, sous-tâches, dépendances, durée</w:t>
-      </w:r>
-      <w:r>
-        <w:t>, …) peut être finalisé.</w:t>
-      </w:r>
-    </w:p>
-    <w:p>
-      <w:pPr>
-        <w:pStyle w:val="Informations"/>
-        <w:numPr>
-          <w:ilvl w:val="5"/>
-          <w:numId w:val="19"/>
-        </w:numPr>
-      </w:pPr>
-      <w:r>
-        <w:t>Le planning détaillé doit s’inscrire dans le planning initial.</w:t>
-      </w:r>
-      <w:r>
-        <w:t xml:space="preserve"> Il faut que l’on puisse situer cette planification détaillée par rapport à la planification initiale.</w:t>
-      </w:r>
-    </w:p>
-    <w:p>
-      <w:pPr>
+        <w:pStyle w:val="Retraitcorpsdetexte"/>
+      </w:pPr>
+    </w:p>
+    <w:p>
+      <w:pPr>
+        <w:pStyle w:val="Retraitcorpsdetexte"/>
+        <w:keepNext/>
+      </w:pPr>
+      <w:r>
         <w:rPr>
-          <w:color w:val="548DD4" w:themeColor="text2" w:themeTint="99"/>
-          <w:sz w:val="16"/>
+          <w:noProof/>
         </w:rPr>
-      </w:pPr>
-      <w:r>
-        <w:br w:type="page"/>
-      </w:r>
-    </w:p>
-    <w:p>
-      <w:pPr>
-        <w:pStyle w:val="Informations"/>
-        <w:ind w:left="2160"/>
-      </w:pPr>
-    </w:p>
-    <w:p>
-      <w:pPr>
-        <w:pStyle w:val="Titre1"/>
-      </w:pPr>
-      <w:bookmarkStart w:id="28" w:name="_Toc532179964"/>
-      <w:bookmarkStart w:id="29" w:name="_Toc165969648"/>
-      <w:bookmarkStart w:id="30" w:name="_Toc188612916"/>
-      <w:bookmarkEnd w:id="27"/>
-      <w:r>
-        <w:t>Réalisation</w:t>
-      </w:r>
-      <w:bookmarkEnd w:id="28"/>
-      <w:bookmarkEnd w:id="29"/>
-      <w:bookmarkEnd w:id="30"/>
-    </w:p>
-    <w:p>
-      <w:pPr>
-        <w:pStyle w:val="Titre2"/>
-      </w:pPr>
-      <w:bookmarkStart w:id="31" w:name="_Toc532179965"/>
-      <w:bookmarkStart w:id="32" w:name="_Toc165969649"/>
-      <w:bookmarkStart w:id="33" w:name="_Toc188612917"/>
-      <w:r>
-        <w:t>Dossier de Réalisation</w:t>
-      </w:r>
-      <w:bookmarkEnd w:id="31"/>
-      <w:bookmarkEnd w:id="32"/>
-      <w:bookmarkEnd w:id="33"/>
-    </w:p>
-    <w:p>
-      <w:pPr>
-        <w:pStyle w:val="Titre3"/>
-      </w:pPr>
-      <w:bookmarkStart w:id="34" w:name="_Toc188612918"/>
-      <w:r>
-        <w:t>Script de création de la base de données</w:t>
-      </w:r>
-      <w:bookmarkEnd w:id="34"/>
-    </w:p>
-    <w:p>
-      <w:pPr>
-        <w:pStyle w:val="Retraitcorpsdetexte3"/>
-      </w:pPr>
-      <w:r>
-        <w:t>On commence par créer la base de données et on créer la table t_user.</w:t>
-      </w:r>
-    </w:p>
-    <w:p>
-      <w:pPr>
-        <w:pStyle w:val="Retraitcorpsdetexte3"/>
-      </w:pPr>
-      <w:r>
-        <w:t>Avec ce script on peut recréer la base de données autant de fois qu’on veut s’il y a un problème avec PHPMyAdmin lors de la phase de développement.</w:t>
-      </w:r>
-    </w:p>
-    <w:p>
-      <w:pPr>
-        <w:pStyle w:val="Retraitcorpsdetexte3"/>
-      </w:pPr>
-      <w:r>
         <w:drawing>
-          <wp:inline distT="0" distB="0" distL="0" distR="0" wp14:anchorId="37351698" wp14:editId="2EE771CE">
-            <wp:extent cx="4020111" cy="2353003"/>
-            <wp:effectExtent l="19050" t="19050" r="19050" b="28575"/>
-            <wp:docPr id="9" name="Image 9"/>
+          <wp:inline distT="0" distB="0" distL="0" distR="0" wp14:anchorId="6D8CAB86" wp14:editId="650F704F">
+            <wp:extent cx="3510949" cy="3683000"/>
+            <wp:effectExtent l="0" t="0" r="0" b="0"/>
+            <wp:docPr id="3" name="Image 3"/>
+            <wp:cNvGraphicFramePr>
+              <a:graphicFrameLocks xmlns:a="http://schemas.openxmlformats.org/drawingml/2006/main" noChangeAspect="1"/>
+            </wp:cNvGraphicFramePr>
+            <a:graphic xmlns:a="http://schemas.openxmlformats.org/drawingml/2006/main">
+              <a:graphicData uri="http://schemas.openxmlformats.org/drawingml/2006/picture">
+                <pic:pic xmlns:pic="http://schemas.openxmlformats.org/drawingml/2006/picture">
+                  <pic:nvPicPr>
+                    <pic:cNvPr id="0" name="Picture 2"/>
+                    <pic:cNvPicPr>
+                      <a:picLocks noChangeAspect="1" noChangeArrowheads="1"/>
+                    </pic:cNvPicPr>
+                  </pic:nvPicPr>
+                  <pic:blipFill>
+                    <a:blip r:embed="rId10" cstate="print">
+                      <a:extLst>
+                        <a:ext uri="{28A0092B-C50C-407E-A947-70E740481C1C}">
+                          <a14:useLocalDpi xmlns:a14="http://schemas.microsoft.com/office/drawing/2010/main" val="0"/>
+                        </a:ext>
+                      </a:extLst>
+                    </a:blip>
+                    <a:srcRect/>
+                    <a:stretch>
+                      <a:fillRect/>
+                    </a:stretch>
+                  </pic:blipFill>
+                  <pic:spPr bwMode="auto">
+                    <a:xfrm>
+                      <a:off x="0" y="0"/>
+                      <a:ext cx="3539695" cy="3713155"/>
+                    </a:xfrm>
+                    <a:prstGeom prst="rect">
+                      <a:avLst/>
+                    </a:prstGeom>
+                    <a:noFill/>
+                    <a:ln>
+                      <a:noFill/>
+                    </a:ln>
+                  </pic:spPr>
+                </pic:pic>
+              </a:graphicData>
+            </a:graphic>
+          </wp:inline>
+        </w:drawing>
+      </w:r>
+    </w:p>
+    <w:p>
+      <w:pPr>
+        <w:pStyle w:val="Lgende"/>
+        <w:jc w:val="both"/>
+      </w:pPr>
+      <w:r>
+        <w:t xml:space="preserve">Figure </w:t>
+      </w:r>
+      <w:fldSimple w:instr=" SEQ Figure \* ARABIC ">
+        <w:r>
+          <w:rPr>
+            <w:noProof/>
+          </w:rPr>
+          <w:t>1</w:t>
+        </w:r>
+      </w:fldSimple>
+      <w:r>
+        <w:t xml:space="preserve"> schéma site Web</w:t>
+      </w:r>
+    </w:p>
+    <w:p>
+      <w:pPr>
+        <w:pStyle w:val="Retraitcorpsdetexte"/>
+      </w:pPr>
+      <w:r>
+        <w:t xml:space="preserve">Sur ce schéma on voit </w:t>
+      </w:r>
+      <w:r>
+        <w:t>les trois routes qu’on a besoin pour ce site web.</w:t>
+      </w:r>
+    </w:p>
+    <w:p>
+      <w:pPr>
+        <w:pStyle w:val="Retraitcorpsdetexte"/>
+      </w:pPr>
+      <w:r>
+        <w:t>Donc la première route c’est la route « /register » avec laquelle on peut créer un compte en envoyant un mail et un mot de passe au serveur qui va créer un sel, qui va hacher le mot de passe pour mettre dans la base de données. Un fois que c’est fait le serveur redirige l’utilisateur vers la page de login.</w:t>
+      </w:r>
+    </w:p>
+    <w:p>
+      <w:pPr>
+        <w:pStyle w:val="Retraitcorpsdetexte"/>
+      </w:pPr>
+    </w:p>
+    <w:p>
+      <w:pPr>
+        <w:pStyle w:val="Retraitcorpsdetexte"/>
+      </w:pPr>
+      <w:r>
+        <w:t xml:space="preserve">La deuxième route est la route « /login » sur laquelle l’utilisateur peut se connecter en envoyant le mail et le mot de passe au serveur qui lui va récupérer les infos dans la base de données, hacher le mot de passe donné par l’utilisateur et le serveur regarde si c’est le bon mot de passe. Si c’est le bon mot de passe le serveur renvoi </w:t>
+      </w:r>
+      <w:r>
+        <w:lastRenderedPageBreak/>
+        <w:t xml:space="preserve">à l’utilisateur un token JWT qui sera stocké dans les cookies et redirige l’utilisateur vers la route </w:t>
+      </w:r>
+      <w:r>
+        <w:t>« </w:t>
+      </w:r>
+      <w:r>
+        <w:t>/menu</w:t>
+      </w:r>
+      <w:r>
+        <w:t> ».</w:t>
+      </w:r>
+    </w:p>
+    <w:p>
+      <w:pPr>
+        <w:pStyle w:val="Retraitcorpsdetexte"/>
+      </w:pPr>
+    </w:p>
+    <w:p>
+      <w:pPr>
+        <w:pStyle w:val="Retraitcorpsdetexte"/>
+      </w:pPr>
+      <w:r>
+        <w:t xml:space="preserve">La troisième route est la route « /menu » cette route sert </w:t>
+      </w:r>
+      <w:r>
+        <w:t>à</w:t>
+      </w:r>
+      <w:r>
+        <w:t xml:space="preserve"> afficher le menu seulement si l’utilisateur est connecté. Et pour savoir si l’utilisateur est déjà connecté il faut que l’utilisateur </w:t>
+      </w:r>
+      <w:r>
+        <w:t>ait</w:t>
+      </w:r>
+      <w:r>
+        <w:t xml:space="preserve"> un token JWT dans ses cookies </w:t>
+      </w:r>
+      <w:r>
+        <w:t>et comme ça le serveur vérifie le token. Si le token est valide le serveur envoi la page menu et si le token n’est pas fourni ou alors le token n’est pas valable le serveur renvoi l’utilisateur a la page login pour qu’il se connecte.</w:t>
+      </w:r>
+    </w:p>
+    <w:p>
+      <w:pPr>
+        <w:pStyle w:val="Retraitcorpsdetexte"/>
+        <w:ind w:left="0"/>
+      </w:pPr>
+    </w:p>
+    <w:p>
+      <w:pPr>
+        <w:pStyle w:val="Retraitcorpsdetexte"/>
+      </w:pPr>
+      <w:r>
+        <w:t>Et dans ce projet on a besoin d’une base de données pour stocker le mail, le mot de passe hacher et le sel des utilisateurs. Donc voici le schéma de la base de données.</w:t>
+      </w:r>
+    </w:p>
+    <w:p>
+      <w:pPr>
+        <w:pStyle w:val="Retraitcorpsdetexte"/>
+      </w:pPr>
+      <w:r>
+        <w:drawing>
+          <wp:inline distT="0" distB="0" distL="0" distR="0" wp14:anchorId="7583FB9E" wp14:editId="6358D867">
+            <wp:extent cx="2067213" cy="1552792"/>
+            <wp:effectExtent l="0" t="0" r="0" b="9525"/>
+            <wp:docPr id="4" name="Image 4"/>
             <wp:cNvGraphicFramePr>
               <a:graphicFrameLocks xmlns:a="http://schemas.openxmlformats.org/drawingml/2006/main" noChangeAspect="1"/>
             </wp:cNvGraphicFramePr>
@@ -4964,7 +4896,7 @@
                     <pic:cNvPicPr/>
                   </pic:nvPicPr>
                   <pic:blipFill>
-                    <a:blip r:embed="rId10"/>
+                    <a:blip r:embed="rId11"/>
                     <a:stretch>
                       <a:fillRect/>
                     </a:stretch>
@@ -4972,7 +4904,179 @@
                   <pic:spPr>
                     <a:xfrm>
                       <a:off x="0" y="0"/>
-                      <a:ext cx="4020111" cy="2353003"/>
+                      <a:ext cx="2067213" cy="1552792"/>
+                    </a:xfrm>
+                    <a:prstGeom prst="rect">
+                      <a:avLst/>
+                    </a:prstGeom>
+                  </pic:spPr>
+                </pic:pic>
+              </a:graphicData>
+            </a:graphic>
+          </wp:inline>
+        </w:drawing>
+      </w:r>
+    </w:p>
+    <w:p>
+      <w:pPr>
+        <w:pStyle w:val="Titre2"/>
+      </w:pPr>
+      <w:bookmarkStart w:id="23" w:name="_Toc188612915"/>
+      <w:bookmarkStart w:id="24" w:name="_Toc532179961"/>
+      <w:r>
+        <w:t>Planification</w:t>
+      </w:r>
+      <w:r>
+        <w:t xml:space="preserve"> détaillé</w:t>
+      </w:r>
+      <w:r>
+        <w:t>e</w:t>
+      </w:r>
+      <w:bookmarkEnd w:id="23"/>
+    </w:p>
+    <w:p>
+      <w:pPr>
+        <w:pStyle w:val="Informations"/>
+        <w:numPr>
+          <w:ilvl w:val="5"/>
+          <w:numId w:val="19"/>
+        </w:numPr>
+      </w:pPr>
+      <w:r>
+        <w:t>A ce stade, après l’analyse complète du projet, un planning détaillé et complet (avec tâches, sous-tâches, dépendances, durée</w:t>
+      </w:r>
+      <w:r>
+        <w:t>, …) peut être finalisé.</w:t>
+      </w:r>
+    </w:p>
+    <w:p>
+      <w:pPr>
+        <w:pStyle w:val="Informations"/>
+        <w:numPr>
+          <w:ilvl w:val="5"/>
+          <w:numId w:val="19"/>
+        </w:numPr>
+      </w:pPr>
+      <w:r>
+        <w:t>Le planning détaillé doit s’inscrire dans le planning initial.</w:t>
+      </w:r>
+      <w:r>
+        <w:t xml:space="preserve"> Il faut que l’on puisse situer cette planification détaillée par rapport à la planification initiale.</w:t>
+      </w:r>
+    </w:p>
+    <w:p>
+      <w:pPr>
+        <w:rPr>
+          <w:color w:val="548DD4" w:themeColor="text2" w:themeTint="99"/>
+          <w:sz w:val="16"/>
+        </w:rPr>
+      </w:pPr>
+      <w:r>
+        <w:br w:type="page"/>
+      </w:r>
+    </w:p>
+    <w:p>
+      <w:pPr>
+        <w:pStyle w:val="Informations"/>
+        <w:ind w:left="2160"/>
+      </w:pPr>
+    </w:p>
+    <w:p>
+      <w:pPr>
+        <w:pStyle w:val="Titre1"/>
+      </w:pPr>
+      <w:bookmarkStart w:id="25" w:name="_Toc532179964"/>
+      <w:bookmarkStart w:id="26" w:name="_Toc165969648"/>
+      <w:bookmarkStart w:id="27" w:name="_Toc188612916"/>
+      <w:bookmarkEnd w:id="24"/>
+      <w:r>
+        <w:t>Réalisation</w:t>
+      </w:r>
+      <w:bookmarkEnd w:id="25"/>
+      <w:bookmarkEnd w:id="26"/>
+      <w:bookmarkEnd w:id="27"/>
+    </w:p>
+    <w:p>
+      <w:pPr>
+        <w:pStyle w:val="Titre2"/>
+      </w:pPr>
+      <w:bookmarkStart w:id="28" w:name="_Toc532179965"/>
+      <w:bookmarkStart w:id="29" w:name="_Toc165969649"/>
+      <w:bookmarkStart w:id="30" w:name="_Toc188612917"/>
+      <w:r>
+        <w:t>Dossier de Réalisation</w:t>
+      </w:r>
+      <w:bookmarkEnd w:id="28"/>
+      <w:bookmarkEnd w:id="29"/>
+      <w:bookmarkEnd w:id="30"/>
+    </w:p>
+    <w:p>
+      <w:pPr>
+        <w:pStyle w:val="Titre3"/>
+      </w:pPr>
+      <w:bookmarkStart w:id="31" w:name="_Toc188612918"/>
+      <w:r>
+        <w:t>Script de création de la base de données</w:t>
+      </w:r>
+      <w:bookmarkEnd w:id="31"/>
+    </w:p>
+    <w:p>
+      <w:pPr>
+        <w:pStyle w:val="Retraitcorpsdetexte3"/>
+      </w:pPr>
+      <w:r>
+        <w:t xml:space="preserve">On commence par créer la base de données et on créer la table </w:t>
+      </w:r>
+      <w:proofErr w:type="spellStart"/>
+      <w:r>
+        <w:t>t_user</w:t>
+      </w:r>
+      <w:proofErr w:type="spellEnd"/>
+      <w:r>
+        <w:t>.</w:t>
+      </w:r>
+    </w:p>
+    <w:p>
+      <w:pPr>
+        <w:pStyle w:val="Retraitcorpsdetexte3"/>
+      </w:pPr>
+      <w:r>
+        <w:t>Avec ce script on peut recréer la base de données autant de fois qu’on veut s’il y a un problème avec PHPMyAdmin lors de la phase de développement.</w:t>
+      </w:r>
+    </w:p>
+    <w:p>
+      <w:pPr>
+        <w:pStyle w:val="Retraitcorpsdetexte3"/>
+      </w:pPr>
+      <w:r>
+        <w:rPr>
+          <w:noProof/>
+        </w:rPr>
+        <w:drawing>
+          <wp:inline distT="0" distB="0" distL="0" distR="0" wp14:anchorId="603B2D15" wp14:editId="4DEAE647">
+            <wp:extent cx="3962953" cy="2514951"/>
+            <wp:effectExtent l="19050" t="19050" r="19050" b="19050"/>
+            <wp:docPr id="5" name="Image 5"/>
+            <wp:cNvGraphicFramePr>
+              <a:graphicFrameLocks xmlns:a="http://schemas.openxmlformats.org/drawingml/2006/main" noChangeAspect="1"/>
+            </wp:cNvGraphicFramePr>
+            <a:graphic xmlns:a="http://schemas.openxmlformats.org/drawingml/2006/main">
+              <a:graphicData uri="http://schemas.openxmlformats.org/drawingml/2006/picture">
+                <pic:pic xmlns:pic="http://schemas.openxmlformats.org/drawingml/2006/picture">
+                  <pic:nvPicPr>
+                    <pic:cNvPr id="1" name=""/>
+                    <pic:cNvPicPr/>
+                  </pic:nvPicPr>
+                  <pic:blipFill>
+                    <a:blip r:embed="rId12"/>
+                    <a:stretch>
+                      <a:fillRect/>
+                    </a:stretch>
+                  </pic:blipFill>
+                  <pic:spPr>
+                    <a:xfrm>
+                      <a:off x="0" y="0"/>
+                      <a:ext cx="3962953" cy="2514951"/>
                     </a:xfrm>
                     <a:prstGeom prst="rect">
                       <a:avLst/>
@@ -4980,7 +5084,7 @@
                     <a:ln>
                       <a:solidFill>
                         <a:schemeClr val="bg1">
-                          <a:lumMod val="85000"/>
+                          <a:lumMod val="75000"/>
                         </a:schemeClr>
                       </a:solidFill>
                     </a:ln>
@@ -4996,11 +5100,11 @@
       <w:pPr>
         <w:pStyle w:val="Titre3"/>
       </w:pPr>
-      <w:bookmarkStart w:id="35" w:name="_Toc188612919"/>
+      <w:bookmarkStart w:id="32" w:name="_Toc188612919"/>
       <w:r>
         <w:t>Page de login</w:t>
       </w:r>
-      <w:bookmarkEnd w:id="35"/>
+      <w:bookmarkEnd w:id="32"/>
     </w:p>
     <w:p>
       <w:pPr>
@@ -5022,6 +5126,9 @@
         <w:t xml:space="preserve"> </w:t>
       </w:r>
       <w:r>
+        <w:rPr>
+          <w:noProof/>
+        </w:rPr>
         <w:drawing>
           <wp:inline distT="0" distB="0" distL="0" distR="0" wp14:anchorId="43F11E5C" wp14:editId="59F7FE9C">
             <wp:extent cx="2467319" cy="1457528"/>
@@ -5038,7 +5145,7 @@
                     <pic:cNvPicPr/>
                   </pic:nvPicPr>
                   <pic:blipFill>
-                    <a:blip r:embed="rId11"/>
+                    <a:blip r:embed="rId13"/>
                     <a:stretch>
                       <a:fillRect/>
                     </a:stretch>
@@ -5087,6 +5194,386 @@
         <w:t>et son mot de passe.</w:t>
       </w:r>
       <w:r>
+        <w:t xml:space="preserve"> Quand on se connecte </w:t>
+      </w:r>
+      <w:r>
+        <w:t xml:space="preserve">on appelle la route </w:t>
+      </w:r>
+      <w:r>
+        <w:t xml:space="preserve">POST </w:t>
+      </w:r>
+      <w:r>
+        <w:t xml:space="preserve">/login </w:t>
+      </w:r>
+      <w:r>
+        <w:t xml:space="preserve">qui va regarder déjà s’il y a un mot de passe et un mail. </w:t>
+      </w:r>
+    </w:p>
+    <w:p>
+      <w:pPr>
+        <w:pStyle w:val="Retraitcorpsdetexte3"/>
+        <w:ind w:left="1134"/>
+      </w:pPr>
+      <w:r>
+        <w:drawing>
+          <wp:inline distT="0" distB="0" distL="0" distR="0" wp14:anchorId="59589902" wp14:editId="4E3DDCE1">
+            <wp:extent cx="3105037" cy="850900"/>
+            <wp:effectExtent l="19050" t="19050" r="19685" b="25400"/>
+            <wp:docPr id="7" name="Image 7"/>
+            <wp:cNvGraphicFramePr>
+              <a:graphicFrameLocks xmlns:a="http://schemas.openxmlformats.org/drawingml/2006/main" noChangeAspect="1"/>
+            </wp:cNvGraphicFramePr>
+            <a:graphic xmlns:a="http://schemas.openxmlformats.org/drawingml/2006/main">
+              <a:graphicData uri="http://schemas.openxmlformats.org/drawingml/2006/picture">
+                <pic:pic xmlns:pic="http://schemas.openxmlformats.org/drawingml/2006/picture">
+                  <pic:nvPicPr>
+                    <pic:cNvPr id="1" name=""/>
+                    <pic:cNvPicPr/>
+                  </pic:nvPicPr>
+                  <pic:blipFill>
+                    <a:blip r:embed="rId14"/>
+                    <a:stretch>
+                      <a:fillRect/>
+                    </a:stretch>
+                  </pic:blipFill>
+                  <pic:spPr>
+                    <a:xfrm>
+                      <a:off x="0" y="0"/>
+                      <a:ext cx="3111417" cy="852648"/>
+                    </a:xfrm>
+                    <a:prstGeom prst="rect">
+                      <a:avLst/>
+                    </a:prstGeom>
+                    <a:ln>
+                      <a:solidFill>
+                        <a:schemeClr val="bg1">
+                          <a:lumMod val="75000"/>
+                        </a:schemeClr>
+                      </a:solidFill>
+                    </a:ln>
+                  </pic:spPr>
+                </pic:pic>
+              </a:graphicData>
+            </a:graphic>
+          </wp:inline>
+        </w:drawing>
+      </w:r>
+      <w:r>
+        <w:t xml:space="preserve"> </w:t>
+      </w:r>
+    </w:p>
+    <w:p>
+      <w:pPr>
+        <w:rPr>
+          <w:szCs w:val="16"/>
+        </w:rPr>
+      </w:pPr>
+      <w:r>
+        <w:br w:type="page"/>
+      </w:r>
+    </w:p>
+    <w:p>
+      <w:pPr>
+        <w:pStyle w:val="Retraitcorpsdetexte3"/>
+        <w:ind w:left="1134"/>
+      </w:pPr>
+    </w:p>
+    <w:p>
+      <w:pPr>
+        <w:pStyle w:val="Retraitcorpsdetexte3"/>
+        <w:ind w:left="1134"/>
+      </w:pPr>
+      <w:r>
+        <w:t>Ensuite on prend le mail et on fait une requête a la base de données pour récupérer le mot de passe hacher</w:t>
+      </w:r>
+      <w:r>
+        <w:t>,</w:t>
+      </w:r>
+      <w:r>
+        <w:t xml:space="preserve"> le sel</w:t>
+      </w:r>
+      <w:r>
+        <w:t xml:space="preserve"> et admin</w:t>
+      </w:r>
+      <w:r>
+        <w:t xml:space="preserve"> (admin est un booléen, donc pour savoir si l’utilisateur est admin)</w:t>
+      </w:r>
+      <w:r>
+        <w:t>.</w:t>
+      </w:r>
+    </w:p>
+    <w:p>
+      <w:pPr>
+        <w:pStyle w:val="Retraitcorpsdetexte3"/>
+        <w:ind w:left="1134"/>
+      </w:pPr>
+      <w:r>
+        <w:drawing>
+          <wp:inline distT="0" distB="0" distL="0" distR="0" wp14:anchorId="20EB43CB" wp14:editId="10BA16A9">
+            <wp:extent cx="5153744" cy="933580"/>
+            <wp:effectExtent l="19050" t="19050" r="27940" b="19050"/>
+            <wp:docPr id="11" name="Image 11"/>
+            <wp:cNvGraphicFramePr>
+              <a:graphicFrameLocks xmlns:a="http://schemas.openxmlformats.org/drawingml/2006/main" noChangeAspect="1"/>
+            </wp:cNvGraphicFramePr>
+            <a:graphic xmlns:a="http://schemas.openxmlformats.org/drawingml/2006/main">
+              <a:graphicData uri="http://schemas.openxmlformats.org/drawingml/2006/picture">
+                <pic:pic xmlns:pic="http://schemas.openxmlformats.org/drawingml/2006/picture">
+                  <pic:nvPicPr>
+                    <pic:cNvPr id="1" name=""/>
+                    <pic:cNvPicPr/>
+                  </pic:nvPicPr>
+                  <pic:blipFill>
+                    <a:blip r:embed="rId15"/>
+                    <a:stretch>
+                      <a:fillRect/>
+                    </a:stretch>
+                  </pic:blipFill>
+                  <pic:spPr>
+                    <a:xfrm>
+                      <a:off x="0" y="0"/>
+                      <a:ext cx="5153744" cy="933580"/>
+                    </a:xfrm>
+                    <a:prstGeom prst="rect">
+                      <a:avLst/>
+                    </a:prstGeom>
+                    <a:ln>
+                      <a:solidFill>
+                        <a:schemeClr val="bg1">
+                          <a:lumMod val="75000"/>
+                        </a:schemeClr>
+                      </a:solidFill>
+                    </a:ln>
+                  </pic:spPr>
+                </pic:pic>
+              </a:graphicData>
+            </a:graphic>
+          </wp:inline>
+        </w:drawing>
+      </w:r>
+      <w:r>
+        <w:t xml:space="preserve"> </w:t>
+      </w:r>
+    </w:p>
+    <w:p>
+      <w:pPr>
+        <w:pStyle w:val="Retraitcorpsdetexte3"/>
+        <w:ind w:left="1134"/>
+      </w:pPr>
+      <w:r>
+        <w:t>Donc après qu’on a récupéré le mot de passe haché</w:t>
+      </w:r>
+      <w:r>
+        <w:t xml:space="preserve">, </w:t>
+      </w:r>
+      <w:r>
+        <w:t>le sel</w:t>
+      </w:r>
+      <w:r>
+        <w:t xml:space="preserve"> et admin</w:t>
+      </w:r>
+      <w:r>
+        <w:t>, on hache le mot de passe donné par l’utilisateur avec le sel récupérer juste avant.</w:t>
+      </w:r>
+    </w:p>
+    <w:p>
+      <w:pPr>
+        <w:pStyle w:val="Retraitcorpsdetexte3"/>
+        <w:ind w:left="1134"/>
+      </w:pPr>
+      <w:r>
+        <w:drawing>
+          <wp:inline distT="0" distB="0" distL="0" distR="0" wp14:anchorId="2BD395B9" wp14:editId="322D451C">
+            <wp:extent cx="4991797" cy="990738"/>
+            <wp:effectExtent l="19050" t="19050" r="18415" b="19050"/>
+            <wp:docPr id="12" name="Image 12"/>
+            <wp:cNvGraphicFramePr>
+              <a:graphicFrameLocks xmlns:a="http://schemas.openxmlformats.org/drawingml/2006/main" noChangeAspect="1"/>
+            </wp:cNvGraphicFramePr>
+            <a:graphic xmlns:a="http://schemas.openxmlformats.org/drawingml/2006/main">
+              <a:graphicData uri="http://schemas.openxmlformats.org/drawingml/2006/picture">
+                <pic:pic xmlns:pic="http://schemas.openxmlformats.org/drawingml/2006/picture">
+                  <pic:nvPicPr>
+                    <pic:cNvPr id="1" name=""/>
+                    <pic:cNvPicPr/>
+                  </pic:nvPicPr>
+                  <pic:blipFill>
+                    <a:blip r:embed="rId16"/>
+                    <a:stretch>
+                      <a:fillRect/>
+                    </a:stretch>
+                  </pic:blipFill>
+                  <pic:spPr>
+                    <a:xfrm>
+                      <a:off x="0" y="0"/>
+                      <a:ext cx="4991797" cy="990738"/>
+                    </a:xfrm>
+                    <a:prstGeom prst="rect">
+                      <a:avLst/>
+                    </a:prstGeom>
+                    <a:ln>
+                      <a:solidFill>
+                        <a:schemeClr val="bg1">
+                          <a:lumMod val="75000"/>
+                        </a:schemeClr>
+                      </a:solidFill>
+                    </a:ln>
+                  </pic:spPr>
+                </pic:pic>
+              </a:graphicData>
+            </a:graphic>
+          </wp:inline>
+        </w:drawing>
+      </w:r>
+      <w:r>
+        <w:t xml:space="preserve"> </w:t>
+      </w:r>
+    </w:p>
+    <w:p>
+      <w:pPr>
+        <w:pStyle w:val="Retraitcorpsdetexte3"/>
+        <w:ind w:left="1134"/>
+      </w:pPr>
+      <w:r>
+        <w:t>Ensuite on regarde si le mot de passe envoyer par l’utilisateur et le mot de passe dans la base de données sont les mêmes</w:t>
+      </w:r>
+      <w:r>
+        <w:t xml:space="preserve">. Si ce sont les mêmes on récupère la clé privée </w:t>
+      </w:r>
+      <w:r>
+        <w:t>et avec elle, on cré</w:t>
+      </w:r>
+      <w:r>
+        <w:t>é</w:t>
+      </w:r>
+      <w:r>
+        <w:t xml:space="preserve"> un token JWT qui dure 1 an.</w:t>
+      </w:r>
+      <w:r>
+        <w:t xml:space="preserve"> Dans ce token on met dans le Payload le mail de l’utilisateur et s’il est admin.</w:t>
+      </w:r>
+      <w:r>
+        <w:t xml:space="preserve"> Ce token est envoyer dans les cookies </w:t>
+      </w:r>
+      <w:r>
+        <w:t>et l’utilisateur est redirigé vers le menu</w:t>
+      </w:r>
+      <w:r>
+        <w:t>.</w:t>
+      </w:r>
+    </w:p>
+    <w:p>
+      <w:pPr>
+        <w:pStyle w:val="Retraitcorpsdetexte3"/>
+        <w:ind w:left="1134"/>
+      </w:pPr>
+      <w:r>
+        <w:drawing>
+          <wp:inline distT="0" distB="0" distL="0" distR="0" wp14:anchorId="14EE0207" wp14:editId="243B2A12">
+            <wp:extent cx="4940656" cy="1868527"/>
+            <wp:effectExtent l="19050" t="19050" r="12700" b="17780"/>
+            <wp:docPr id="26" name="Image 26"/>
+            <wp:cNvGraphicFramePr>
+              <a:graphicFrameLocks xmlns:a="http://schemas.openxmlformats.org/drawingml/2006/main" noChangeAspect="1"/>
+            </wp:cNvGraphicFramePr>
+            <a:graphic xmlns:a="http://schemas.openxmlformats.org/drawingml/2006/main">
+              <a:graphicData uri="http://schemas.openxmlformats.org/drawingml/2006/picture">
+                <pic:pic xmlns:pic="http://schemas.openxmlformats.org/drawingml/2006/picture">
+                  <pic:nvPicPr>
+                    <pic:cNvPr id="1" name=""/>
+                    <pic:cNvPicPr/>
+                  </pic:nvPicPr>
+                  <pic:blipFill>
+                    <a:blip r:embed="rId17"/>
+                    <a:stretch>
+                      <a:fillRect/>
+                    </a:stretch>
+                  </pic:blipFill>
+                  <pic:spPr>
+                    <a:xfrm>
+                      <a:off x="0" y="0"/>
+                      <a:ext cx="5005376" cy="1893004"/>
+                    </a:xfrm>
+                    <a:prstGeom prst="rect">
+                      <a:avLst/>
+                    </a:prstGeom>
+                    <a:ln>
+                      <a:solidFill>
+                        <a:schemeClr val="bg1">
+                          <a:lumMod val="75000"/>
+                        </a:schemeClr>
+                      </a:solidFill>
+                    </a:ln>
+                  </pic:spPr>
+                </pic:pic>
+              </a:graphicData>
+            </a:graphic>
+          </wp:inline>
+        </w:drawing>
+      </w:r>
+    </w:p>
+    <w:p>
+      <w:pPr>
+        <w:pStyle w:val="Retraitcorpsdetexte3"/>
+        <w:ind w:left="1134"/>
+      </w:pPr>
+      <w:r>
+        <w:t>Si les 2 mots de passe ne sont pas les même alors on renvoie l’utilisateur a la page login avec un message.</w:t>
+      </w:r>
+    </w:p>
+    <w:p>
+      <w:pPr>
+        <w:pStyle w:val="Retraitcorpsdetexte3"/>
+        <w:ind w:left="1134"/>
+      </w:pPr>
+      <w:r>
+        <w:drawing>
+          <wp:inline distT="0" distB="0" distL="0" distR="0" wp14:anchorId="7FEF5B43" wp14:editId="0C1290F9">
+            <wp:extent cx="4801270" cy="685896"/>
+            <wp:effectExtent l="19050" t="19050" r="18415" b="19050"/>
+            <wp:docPr id="15" name="Image 15"/>
+            <wp:cNvGraphicFramePr>
+              <a:graphicFrameLocks xmlns:a="http://schemas.openxmlformats.org/drawingml/2006/main" noChangeAspect="1"/>
+            </wp:cNvGraphicFramePr>
+            <a:graphic xmlns:a="http://schemas.openxmlformats.org/drawingml/2006/main">
+              <a:graphicData uri="http://schemas.openxmlformats.org/drawingml/2006/picture">
+                <pic:pic xmlns:pic="http://schemas.openxmlformats.org/drawingml/2006/picture">
+                  <pic:nvPicPr>
+                    <pic:cNvPr id="1" name=""/>
+                    <pic:cNvPicPr/>
+                  </pic:nvPicPr>
+                  <pic:blipFill>
+                    <a:blip r:embed="rId18"/>
+                    <a:stretch>
+                      <a:fillRect/>
+                    </a:stretch>
+                  </pic:blipFill>
+                  <pic:spPr>
+                    <a:xfrm>
+                      <a:off x="0" y="0"/>
+                      <a:ext cx="4801270" cy="685896"/>
+                    </a:xfrm>
+                    <a:prstGeom prst="rect">
+                      <a:avLst/>
+                    </a:prstGeom>
+                    <a:ln>
+                      <a:solidFill>
+                        <a:schemeClr val="bg1">
+                          <a:lumMod val="75000"/>
+                        </a:schemeClr>
+                      </a:solidFill>
+                    </a:ln>
+                  </pic:spPr>
+                </pic:pic>
+              </a:graphicData>
+            </a:graphic>
+          </wp:inline>
+        </w:drawing>
+      </w:r>
+      <w:r>
+        <w:t xml:space="preserve"> </w:t>
+      </w:r>
+      <w:r>
         <w:br w:type="page"/>
       </w:r>
     </w:p>
@@ -5131,7 +5618,7 @@
                     <pic:cNvPicPr/>
                   </pic:nvPicPr>
                   <pic:blipFill>
-                    <a:blip r:embed="rId12"/>
+                    <a:blip r:embed="rId19"/>
                     <a:stretch>
                       <a:fillRect/>
                     </a:stretch>
@@ -5169,17 +5656,606 @@
     </w:p>
     <w:p>
       <w:pPr>
+        <w:pStyle w:val="Retraitcorpsdetexte3"/>
+      </w:pPr>
+      <w:r>
+        <w:t xml:space="preserve">Si on </w:t>
+      </w:r>
+      <w:r>
+        <w:t>appuie</w:t>
+      </w:r>
+      <w:r>
+        <w:t xml:space="preserve"> sur </w:t>
+      </w:r>
+      <w:r>
+        <w:t>le bouton « submit » on appelle la route POST /register qui va en premier créer un sel pour cet utilisateur.</w:t>
+      </w:r>
+    </w:p>
+    <w:p>
+      <w:pPr>
+        <w:pStyle w:val="Retraitcorpsdetexte3"/>
+      </w:pPr>
+      <w:r>
+        <w:drawing>
+          <wp:inline distT="0" distB="0" distL="0" distR="0" wp14:anchorId="249B2726" wp14:editId="1D4EECA4">
+            <wp:extent cx="5191646" cy="310515"/>
+            <wp:effectExtent l="19050" t="19050" r="28575" b="13335"/>
+            <wp:docPr id="16" name="Image 16"/>
+            <wp:cNvGraphicFramePr>
+              <a:graphicFrameLocks xmlns:a="http://schemas.openxmlformats.org/drawingml/2006/main" noChangeAspect="1"/>
+            </wp:cNvGraphicFramePr>
+            <a:graphic xmlns:a="http://schemas.openxmlformats.org/drawingml/2006/main">
+              <a:graphicData uri="http://schemas.openxmlformats.org/drawingml/2006/picture">
+                <pic:pic xmlns:pic="http://schemas.openxmlformats.org/drawingml/2006/picture">
+                  <pic:nvPicPr>
+                    <pic:cNvPr id="1" name=""/>
+                    <pic:cNvPicPr/>
+                  </pic:nvPicPr>
+                  <pic:blipFill>
+                    <a:blip r:embed="rId20"/>
+                    <a:stretch>
+                      <a:fillRect/>
+                    </a:stretch>
+                  </pic:blipFill>
+                  <pic:spPr>
+                    <a:xfrm>
+                      <a:off x="0" y="0"/>
+                      <a:ext cx="5196218" cy="310788"/>
+                    </a:xfrm>
+                    <a:prstGeom prst="rect">
+                      <a:avLst/>
+                    </a:prstGeom>
+                    <a:ln>
+                      <a:solidFill>
+                        <a:schemeClr val="bg1">
+                          <a:lumMod val="75000"/>
+                        </a:schemeClr>
+                      </a:solidFill>
+                    </a:ln>
+                  </pic:spPr>
+                </pic:pic>
+              </a:graphicData>
+            </a:graphic>
+          </wp:inline>
+        </w:drawing>
+      </w:r>
+    </w:p>
+    <w:p>
+      <w:pPr>
+        <w:pStyle w:val="Retraitcorpsdetexte3"/>
+      </w:pPr>
+      <w:r>
+        <w:t xml:space="preserve">Ensuite ça hache le mot de passe grâce au sel créé juste avant. </w:t>
+      </w:r>
+    </w:p>
+    <w:p>
+      <w:pPr>
+        <w:pStyle w:val="Retraitcorpsdetexte3"/>
+      </w:pPr>
+      <w:r>
+        <w:drawing>
+          <wp:inline distT="0" distB="0" distL="0" distR="0" wp14:anchorId="7C43EA82" wp14:editId="3DD5BD09">
+            <wp:extent cx="5329545" cy="304800"/>
+            <wp:effectExtent l="19050" t="19050" r="24130" b="19050"/>
+            <wp:docPr id="18" name="Image 18"/>
+            <wp:cNvGraphicFramePr>
+              <a:graphicFrameLocks xmlns:a="http://schemas.openxmlformats.org/drawingml/2006/main" noChangeAspect="1"/>
+            </wp:cNvGraphicFramePr>
+            <a:graphic xmlns:a="http://schemas.openxmlformats.org/drawingml/2006/main">
+              <a:graphicData uri="http://schemas.openxmlformats.org/drawingml/2006/picture">
+                <pic:pic xmlns:pic="http://schemas.openxmlformats.org/drawingml/2006/picture">
+                  <pic:nvPicPr>
+                    <pic:cNvPr id="1" name=""/>
+                    <pic:cNvPicPr/>
+                  </pic:nvPicPr>
+                  <pic:blipFill>
+                    <a:blip r:embed="rId21"/>
+                    <a:stretch>
+                      <a:fillRect/>
+                    </a:stretch>
+                  </pic:blipFill>
+                  <pic:spPr>
+                    <a:xfrm>
+                      <a:off x="0" y="0"/>
+                      <a:ext cx="5336340" cy="305189"/>
+                    </a:xfrm>
+                    <a:prstGeom prst="rect">
+                      <a:avLst/>
+                    </a:prstGeom>
+                    <a:ln>
+                      <a:solidFill>
+                        <a:schemeClr val="bg1">
+                          <a:lumMod val="75000"/>
+                        </a:schemeClr>
+                      </a:solidFill>
+                    </a:ln>
+                  </pic:spPr>
+                </pic:pic>
+              </a:graphicData>
+            </a:graphic>
+          </wp:inline>
+        </w:drawing>
+      </w:r>
+    </w:p>
+    <w:p>
+      <w:pPr>
+        <w:pStyle w:val="Retraitcorpsdetexte3"/>
+      </w:pPr>
+      <w:r>
+        <w:t>Et pour finir on insert les données dans la base de données et on redirige l’utilisateur vers la route login.</w:t>
+      </w:r>
+    </w:p>
+    <w:p>
+      <w:pPr>
+        <w:pStyle w:val="Retraitcorpsdetexte3"/>
+      </w:pPr>
+      <w:r>
+        <w:drawing>
+          <wp:inline distT="0" distB="0" distL="0" distR="0" wp14:anchorId="4B8B32E3" wp14:editId="495865C3">
+            <wp:extent cx="5334948" cy="1009346"/>
+            <wp:effectExtent l="19050" t="19050" r="18415" b="19685"/>
+            <wp:docPr id="19" name="Image 19"/>
+            <wp:cNvGraphicFramePr>
+              <a:graphicFrameLocks xmlns:a="http://schemas.openxmlformats.org/drawingml/2006/main" noChangeAspect="1"/>
+            </wp:cNvGraphicFramePr>
+            <a:graphic xmlns:a="http://schemas.openxmlformats.org/drawingml/2006/main">
+              <a:graphicData uri="http://schemas.openxmlformats.org/drawingml/2006/picture">
+                <pic:pic xmlns:pic="http://schemas.openxmlformats.org/drawingml/2006/picture">
+                  <pic:nvPicPr>
+                    <pic:cNvPr id="1" name=""/>
+                    <pic:cNvPicPr/>
+                  </pic:nvPicPr>
+                  <pic:blipFill>
+                    <a:blip r:embed="rId22"/>
+                    <a:stretch>
+                      <a:fillRect/>
+                    </a:stretch>
+                  </pic:blipFill>
+                  <pic:spPr>
+                    <a:xfrm>
+                      <a:off x="0" y="0"/>
+                      <a:ext cx="5389259" cy="1019621"/>
+                    </a:xfrm>
+                    <a:prstGeom prst="rect">
+                      <a:avLst/>
+                    </a:prstGeom>
+                    <a:ln>
+                      <a:solidFill>
+                        <a:schemeClr val="bg1">
+                          <a:lumMod val="75000"/>
+                        </a:schemeClr>
+                      </a:solidFill>
+                    </a:ln>
+                  </pic:spPr>
+                </pic:pic>
+              </a:graphicData>
+            </a:graphic>
+          </wp:inline>
+        </w:drawing>
+      </w:r>
+    </w:p>
+    <w:p>
+      <w:pPr>
+        <w:pStyle w:val="Titre3"/>
+      </w:pPr>
+      <w:r>
+        <w:t xml:space="preserve">Page </w:t>
+      </w:r>
+      <w:r>
+        <w:t>de menu</w:t>
+      </w:r>
+    </w:p>
+    <w:p>
+      <w:pPr>
+        <w:pStyle w:val="Retraitcorpsdetexte3"/>
+      </w:pPr>
+      <w:r>
+        <w:drawing>
+          <wp:inline distT="0" distB="0" distL="0" distR="0" wp14:anchorId="57B6D179" wp14:editId="6A81D7B7">
+            <wp:extent cx="4239217" cy="1114581"/>
+            <wp:effectExtent l="19050" t="19050" r="9525" b="28575"/>
+            <wp:docPr id="21" name="Image 21"/>
+            <wp:cNvGraphicFramePr>
+              <a:graphicFrameLocks xmlns:a="http://schemas.openxmlformats.org/drawingml/2006/main" noChangeAspect="1"/>
+            </wp:cNvGraphicFramePr>
+            <a:graphic xmlns:a="http://schemas.openxmlformats.org/drawingml/2006/main">
+              <a:graphicData uri="http://schemas.openxmlformats.org/drawingml/2006/picture">
+                <pic:pic xmlns:pic="http://schemas.openxmlformats.org/drawingml/2006/picture">
+                  <pic:nvPicPr>
+                    <pic:cNvPr id="1" name=""/>
+                    <pic:cNvPicPr/>
+                  </pic:nvPicPr>
+                  <pic:blipFill>
+                    <a:blip r:embed="rId23"/>
+                    <a:stretch>
+                      <a:fillRect/>
+                    </a:stretch>
+                  </pic:blipFill>
+                  <pic:spPr>
+                    <a:xfrm>
+                      <a:off x="0" y="0"/>
+                      <a:ext cx="4239217" cy="1114581"/>
+                    </a:xfrm>
+                    <a:prstGeom prst="rect">
+                      <a:avLst/>
+                    </a:prstGeom>
+                    <a:ln>
+                      <a:solidFill>
+                        <a:schemeClr val="bg1">
+                          <a:lumMod val="75000"/>
+                        </a:schemeClr>
+                      </a:solidFill>
+                    </a:ln>
+                  </pic:spPr>
+                </pic:pic>
+              </a:graphicData>
+            </a:graphic>
+          </wp:inline>
+        </w:drawing>
+      </w:r>
+    </w:p>
+    <w:p>
+      <w:pPr>
+        <w:pStyle w:val="Retraitcorpsdetexte3"/>
+      </w:pPr>
+      <w:r>
+        <w:t xml:space="preserve">Pour avoir accès a cette page il faut en premier se connecter </w:t>
+      </w:r>
+      <w:r>
+        <w:t>donc passer par la route login. Mais si quelqu’un veut accéder à cette page.</w:t>
+      </w:r>
+    </w:p>
+    <w:p>
+      <w:pPr>
+        <w:pStyle w:val="Retraitcorpsdetexte3"/>
+      </w:pPr>
+      <w:r>
+        <w:t>Il va devoir passer par la méthode « </w:t>
+      </w:r>
+      <w:proofErr w:type="spellStart"/>
+      <w:r>
+        <w:t>auth</w:t>
+      </w:r>
+      <w:proofErr w:type="spellEnd"/>
+      <w:r>
+        <w:t> ».</w:t>
+      </w:r>
+    </w:p>
+    <w:p>
+      <w:pPr>
+        <w:pStyle w:val="Retraitcorpsdetexte3"/>
+      </w:pPr>
+      <w:r>
+        <w:drawing>
+          <wp:inline distT="0" distB="0" distL="0" distR="0" wp14:anchorId="4BF27E52" wp14:editId="730B308C">
+            <wp:extent cx="5125165" cy="857370"/>
+            <wp:effectExtent l="19050" t="19050" r="18415" b="19050"/>
+            <wp:docPr id="22" name="Image 22"/>
+            <wp:cNvGraphicFramePr>
+              <a:graphicFrameLocks xmlns:a="http://schemas.openxmlformats.org/drawingml/2006/main" noChangeAspect="1"/>
+            </wp:cNvGraphicFramePr>
+            <a:graphic xmlns:a="http://schemas.openxmlformats.org/drawingml/2006/main">
+              <a:graphicData uri="http://schemas.openxmlformats.org/drawingml/2006/picture">
+                <pic:pic xmlns:pic="http://schemas.openxmlformats.org/drawingml/2006/picture">
+                  <pic:nvPicPr>
+                    <pic:cNvPr id="1" name=""/>
+                    <pic:cNvPicPr/>
+                  </pic:nvPicPr>
+                  <pic:blipFill>
+                    <a:blip r:embed="rId24"/>
+                    <a:stretch>
+                      <a:fillRect/>
+                    </a:stretch>
+                  </pic:blipFill>
+                  <pic:spPr>
+                    <a:xfrm>
+                      <a:off x="0" y="0"/>
+                      <a:ext cx="5125165" cy="857370"/>
+                    </a:xfrm>
+                    <a:prstGeom prst="rect">
+                      <a:avLst/>
+                    </a:prstGeom>
+                    <a:ln>
+                      <a:solidFill>
+                        <a:schemeClr val="bg1">
+                          <a:lumMod val="75000"/>
+                        </a:schemeClr>
+                      </a:solidFill>
+                    </a:ln>
+                  </pic:spPr>
+                </pic:pic>
+              </a:graphicData>
+            </a:graphic>
+          </wp:inline>
+        </w:drawing>
+      </w:r>
+    </w:p>
+    <w:p>
+      <w:pPr>
+        <w:rPr>
+          <w:szCs w:val="16"/>
+        </w:rPr>
+      </w:pPr>
+      <w:r>
+        <w:br w:type="page"/>
+      </w:r>
+    </w:p>
+    <w:p>
+      <w:pPr>
+        <w:pStyle w:val="Retraitcorpsdetexte3"/>
+      </w:pPr>
+    </w:p>
+    <w:p>
+      <w:pPr>
+        <w:pStyle w:val="Retraitcorpsdetexte3"/>
+      </w:pPr>
+      <w:r>
+        <w:t xml:space="preserve">Cette méthode va en premier aller dans les cookies et regarder s’il y a un token JWT. </w:t>
+      </w:r>
+    </w:p>
+    <w:p>
+      <w:pPr>
+        <w:pStyle w:val="Retraitcorpsdetexte3"/>
+      </w:pPr>
+      <w:r>
+        <w:drawing>
+          <wp:inline distT="0" distB="0" distL="0" distR="0" wp14:anchorId="325B9C35" wp14:editId="6BF7BDFE">
+            <wp:extent cx="4848298" cy="935029"/>
+            <wp:effectExtent l="19050" t="19050" r="9525" b="17780"/>
+            <wp:docPr id="23" name="Image 23"/>
+            <wp:cNvGraphicFramePr>
+              <a:graphicFrameLocks xmlns:a="http://schemas.openxmlformats.org/drawingml/2006/main" noChangeAspect="1"/>
+            </wp:cNvGraphicFramePr>
+            <a:graphic xmlns:a="http://schemas.openxmlformats.org/drawingml/2006/main">
+              <a:graphicData uri="http://schemas.openxmlformats.org/drawingml/2006/picture">
+                <pic:pic xmlns:pic="http://schemas.openxmlformats.org/drawingml/2006/picture">
+                  <pic:nvPicPr>
+                    <pic:cNvPr id="1" name=""/>
+                    <pic:cNvPicPr/>
+                  </pic:nvPicPr>
+                  <pic:blipFill>
+                    <a:blip r:embed="rId25"/>
+                    <a:stretch>
+                      <a:fillRect/>
+                    </a:stretch>
+                  </pic:blipFill>
+                  <pic:spPr>
+                    <a:xfrm>
+                      <a:off x="0" y="0"/>
+                      <a:ext cx="4897459" cy="944510"/>
+                    </a:xfrm>
+                    <a:prstGeom prst="rect">
+                      <a:avLst/>
+                    </a:prstGeom>
+                    <a:ln>
+                      <a:solidFill>
+                        <a:schemeClr val="bg1">
+                          <a:lumMod val="75000"/>
+                        </a:schemeClr>
+                      </a:solidFill>
+                    </a:ln>
+                  </pic:spPr>
+                </pic:pic>
+              </a:graphicData>
+            </a:graphic>
+          </wp:inline>
+        </w:drawing>
+      </w:r>
+    </w:p>
+    <w:p>
+      <w:pPr>
+        <w:pStyle w:val="Retraitcorpsdetexte3"/>
+      </w:pPr>
+      <w:r>
+        <w:t>Ensuite ça récupère la clé privée utilisé pour faire le token, pour vérifier que le token est valide.</w:t>
+      </w:r>
+    </w:p>
+    <w:p>
+      <w:pPr>
+        <w:pStyle w:val="Retraitcorpsdetexte3"/>
+      </w:pPr>
+      <w:r>
+        <w:drawing>
+          <wp:inline distT="0" distB="0" distL="0" distR="0" wp14:anchorId="44D0D162" wp14:editId="67009367">
+            <wp:extent cx="4883125" cy="911959"/>
+            <wp:effectExtent l="19050" t="19050" r="13335" b="21590"/>
+            <wp:docPr id="24" name="Image 24"/>
+            <wp:cNvGraphicFramePr>
+              <a:graphicFrameLocks xmlns:a="http://schemas.openxmlformats.org/drawingml/2006/main" noChangeAspect="1"/>
+            </wp:cNvGraphicFramePr>
+            <a:graphic xmlns:a="http://schemas.openxmlformats.org/drawingml/2006/main">
+              <a:graphicData uri="http://schemas.openxmlformats.org/drawingml/2006/picture">
+                <pic:pic xmlns:pic="http://schemas.openxmlformats.org/drawingml/2006/picture">
+                  <pic:nvPicPr>
+                    <pic:cNvPr id="1" name=""/>
+                    <pic:cNvPicPr/>
+                  </pic:nvPicPr>
+                  <pic:blipFill>
+                    <a:blip r:embed="rId26"/>
+                    <a:stretch>
+                      <a:fillRect/>
+                    </a:stretch>
+                  </pic:blipFill>
+                  <pic:spPr>
+                    <a:xfrm>
+                      <a:off x="0" y="0"/>
+                      <a:ext cx="4912627" cy="917469"/>
+                    </a:xfrm>
+                    <a:prstGeom prst="rect">
+                      <a:avLst/>
+                    </a:prstGeom>
+                    <a:ln>
+                      <a:solidFill>
+                        <a:schemeClr val="bg1">
+                          <a:lumMod val="75000"/>
+                        </a:schemeClr>
+                      </a:solidFill>
+                    </a:ln>
+                  </pic:spPr>
+                </pic:pic>
+              </a:graphicData>
+            </a:graphic>
+          </wp:inline>
+        </w:drawing>
+      </w:r>
+    </w:p>
+    <w:p>
+      <w:pPr>
+        <w:pStyle w:val="Retraitcorpsdetexte3"/>
+      </w:pPr>
+      <w:r>
+        <w:t xml:space="preserve">Si le token n’est pas ou plus valide on revoit l’utilisateur la page de login avec un message d’erreur. Sinon on passe </w:t>
+      </w:r>
+      <w:r>
+        <w:t>à</w:t>
+      </w:r>
+      <w:r>
+        <w:t xml:space="preserve"> la suite</w:t>
+      </w:r>
+      <w:r>
+        <w:t xml:space="preserve"> (donc afficher la page de menu).</w:t>
+      </w:r>
+    </w:p>
+    <w:p>
+      <w:pPr>
+        <w:pStyle w:val="Retraitcorpsdetexte3"/>
+      </w:pPr>
+      <w:r>
+        <w:drawing>
+          <wp:inline distT="0" distB="0" distL="0" distR="0" wp14:anchorId="2CC50E94" wp14:editId="527DBA71">
+            <wp:extent cx="4886045" cy="1108653"/>
+            <wp:effectExtent l="19050" t="19050" r="10160" b="15875"/>
+            <wp:docPr id="25" name="Image 25"/>
+            <wp:cNvGraphicFramePr>
+              <a:graphicFrameLocks xmlns:a="http://schemas.openxmlformats.org/drawingml/2006/main" noChangeAspect="1"/>
+            </wp:cNvGraphicFramePr>
+            <a:graphic xmlns:a="http://schemas.openxmlformats.org/drawingml/2006/main">
+              <a:graphicData uri="http://schemas.openxmlformats.org/drawingml/2006/picture">
+                <pic:pic xmlns:pic="http://schemas.openxmlformats.org/drawingml/2006/picture">
+                  <pic:nvPicPr>
+                    <pic:cNvPr id="1" name=""/>
+                    <pic:cNvPicPr/>
+                  </pic:nvPicPr>
+                  <pic:blipFill>
+                    <a:blip r:embed="rId27"/>
+                    <a:stretch>
+                      <a:fillRect/>
+                    </a:stretch>
+                  </pic:blipFill>
+                  <pic:spPr>
+                    <a:xfrm>
+                      <a:off x="0" y="0"/>
+                      <a:ext cx="4909089" cy="1113882"/>
+                    </a:xfrm>
+                    <a:prstGeom prst="rect">
+                      <a:avLst/>
+                    </a:prstGeom>
+                    <a:ln>
+                      <a:solidFill>
+                        <a:schemeClr val="bg1">
+                          <a:lumMod val="75000"/>
+                        </a:schemeClr>
+                      </a:solidFill>
+                    </a:ln>
+                  </pic:spPr>
+                </pic:pic>
+              </a:graphicData>
+            </a:graphic>
+          </wp:inline>
+        </w:drawing>
+      </w:r>
+    </w:p>
+    <w:p>
+      <w:pPr>
+        <w:pStyle w:val="Retraitcorpsdetexte3"/>
+      </w:pPr>
+    </w:p>
+    <w:p>
+      <w:pPr>
+        <w:pStyle w:val="Titre3"/>
+      </w:pPr>
+      <w:r>
+        <w:t>Page d</w:t>
+      </w:r>
+      <w:r>
+        <w:t>’admin</w:t>
+      </w:r>
+    </w:p>
+    <w:p>
+      <w:pPr>
+        <w:pStyle w:val="Retraitcorpsdetexte3"/>
+      </w:pPr>
+      <w:r>
+        <w:drawing>
+          <wp:inline distT="0" distB="0" distL="0" distR="0" wp14:anchorId="3C34D5DF" wp14:editId="08300FF8">
+            <wp:extent cx="4468833" cy="1839614"/>
+            <wp:effectExtent l="19050" t="19050" r="27305" b="27305"/>
+            <wp:docPr id="27" name="Image 27"/>
+            <wp:cNvGraphicFramePr>
+              <a:graphicFrameLocks xmlns:a="http://schemas.openxmlformats.org/drawingml/2006/main" noChangeAspect="1"/>
+            </wp:cNvGraphicFramePr>
+            <a:graphic xmlns:a="http://schemas.openxmlformats.org/drawingml/2006/main">
+              <a:graphicData uri="http://schemas.openxmlformats.org/drawingml/2006/picture">
+                <pic:pic xmlns:pic="http://schemas.openxmlformats.org/drawingml/2006/picture">
+                  <pic:nvPicPr>
+                    <pic:cNvPr id="1" name=""/>
+                    <pic:cNvPicPr/>
+                  </pic:nvPicPr>
+                  <pic:blipFill>
+                    <a:blip r:embed="rId28"/>
+                    <a:stretch>
+                      <a:fillRect/>
+                    </a:stretch>
+                  </pic:blipFill>
+                  <pic:spPr>
+                    <a:xfrm>
+                      <a:off x="0" y="0"/>
+                      <a:ext cx="4476053" cy="1842586"/>
+                    </a:xfrm>
+                    <a:prstGeom prst="rect">
+                      <a:avLst/>
+                    </a:prstGeom>
+                    <a:ln>
+                      <a:solidFill>
+                        <a:schemeClr val="bg1">
+                          <a:lumMod val="75000"/>
+                        </a:schemeClr>
+                      </a:solidFill>
+                    </a:ln>
+                  </pic:spPr>
+                </pic:pic>
+              </a:graphicData>
+            </a:graphic>
+          </wp:inline>
+        </w:drawing>
+      </w:r>
+    </w:p>
+    <w:p>
+      <w:pPr>
+        <w:pStyle w:val="Retraitcorpsdetexte3"/>
+      </w:pPr>
+      <w:r>
+        <w:t xml:space="preserve">Cette page est la page d’admin, pour y avoir accès </w:t>
+      </w:r>
+    </w:p>
+    <w:p>
+      <w:pPr>
+        <w:pStyle w:val="Retraitcorpsdetexte3"/>
+      </w:pPr>
+    </w:p>
+    <w:p>
+      <w:pPr>
         <w:pStyle w:val="Titre2"/>
       </w:pPr>
-      <w:bookmarkStart w:id="36" w:name="_Toc532179960"/>
-      <w:bookmarkStart w:id="37" w:name="_Toc165969644"/>
-      <w:bookmarkStart w:id="38" w:name="_Toc188612921"/>
+      <w:bookmarkStart w:id="33" w:name="_Toc532179960"/>
+      <w:bookmarkStart w:id="34" w:name="_Toc165969644"/>
+      <w:bookmarkStart w:id="35" w:name="_Toc188612921"/>
       <w:r>
         <w:t>Modifications</w:t>
       </w:r>
-      <w:bookmarkEnd w:id="36"/>
-      <w:bookmarkEnd w:id="37"/>
-      <w:bookmarkEnd w:id="38"/>
+      <w:bookmarkEnd w:id="33"/>
+      <w:bookmarkEnd w:id="34"/>
+      <w:bookmarkEnd w:id="35"/>
     </w:p>
     <w:p>
       <w:pPr>
@@ -5221,31 +6297,32 @@
       <w:pPr>
         <w:pStyle w:val="Titre1"/>
       </w:pPr>
-      <w:bookmarkStart w:id="39" w:name="_Toc532179966"/>
-      <w:bookmarkStart w:id="40" w:name="_Toc165969650"/>
-      <w:bookmarkStart w:id="41" w:name="_Toc188612922"/>
-      <w:r>
+      <w:bookmarkStart w:id="36" w:name="_Toc532179966"/>
+      <w:bookmarkStart w:id="37" w:name="_Toc165969650"/>
+      <w:bookmarkStart w:id="38" w:name="_Toc188612922"/>
+      <w:r>
+        <w:lastRenderedPageBreak/>
         <w:t>Tests</w:t>
+      </w:r>
+      <w:bookmarkEnd w:id="36"/>
+      <w:bookmarkEnd w:id="37"/>
+      <w:bookmarkEnd w:id="38"/>
+    </w:p>
+    <w:p>
+      <w:pPr>
+        <w:pStyle w:val="Titre2"/>
+      </w:pPr>
+      <w:bookmarkStart w:id="39" w:name="_Toc532179968"/>
+      <w:bookmarkStart w:id="40" w:name="_Toc165969652"/>
+      <w:bookmarkStart w:id="41" w:name="_Ref308525868"/>
+      <w:bookmarkStart w:id="42" w:name="_Toc188612923"/>
+      <w:r>
+        <w:t>Dossier des tests</w:t>
       </w:r>
       <w:bookmarkEnd w:id="39"/>
       <w:bookmarkEnd w:id="40"/>
       <w:bookmarkEnd w:id="41"/>
-    </w:p>
-    <w:p>
-      <w:pPr>
-        <w:pStyle w:val="Titre2"/>
-      </w:pPr>
-      <w:bookmarkStart w:id="42" w:name="_Toc532179968"/>
-      <w:bookmarkStart w:id="43" w:name="_Toc165969652"/>
-      <w:bookmarkStart w:id="44" w:name="_Ref308525868"/>
-      <w:bookmarkStart w:id="45" w:name="_Toc188612923"/>
-      <w:r>
-        <w:t>Dossier des tests</w:t>
-      </w:r>
       <w:bookmarkEnd w:id="42"/>
-      <w:bookmarkEnd w:id="43"/>
-      <w:bookmarkEnd w:id="44"/>
-      <w:bookmarkEnd w:id="45"/>
     </w:p>
     <w:p>
       <w:pPr>
@@ -5294,8 +6371,13 @@
           <w:numId w:val="22"/>
         </w:numPr>
       </w:pPr>
-      <w:r>
-        <w:t>raison, décisions, etc.</w:t>
+      <w:proofErr w:type="gramStart"/>
+      <w:r>
+        <w:t>raison</w:t>
+      </w:r>
+      <w:proofErr w:type="gramEnd"/>
+      <w:r>
+        <w:t>, décisions, etc.</w:t>
       </w:r>
     </w:p>
     <w:p>
@@ -5307,8 +6389,13 @@
         </w:numPr>
       </w:pPr>
       <w:r>
-        <w:t>Liste des bugs répertoriés avec la date de découverte et leur état:</w:t>
-      </w:r>
+        <w:t xml:space="preserve">Liste des bugs répertoriés avec la date de découverte et leur </w:t>
+      </w:r>
+      <w:proofErr w:type="gramStart"/>
+      <w:r>
+        <w:t>état:</w:t>
+      </w:r>
+      <w:proofErr w:type="gramEnd"/>
     </w:p>
     <w:p>
       <w:pPr>
@@ -5332,28 +6419,28 @@
       <w:pPr>
         <w:pStyle w:val="Titre1"/>
       </w:pPr>
-      <w:bookmarkStart w:id="46" w:name="_Toc165969653"/>
-      <w:bookmarkStart w:id="47" w:name="_Toc188612924"/>
+      <w:bookmarkStart w:id="43" w:name="_Toc165969653"/>
+      <w:bookmarkStart w:id="44" w:name="_Toc188612924"/>
       <w:r>
         <w:t>Conclusion</w:t>
       </w:r>
+      <w:bookmarkEnd w:id="43"/>
+      <w:bookmarkEnd w:id="44"/>
+    </w:p>
+    <w:p>
+      <w:pPr>
+        <w:pStyle w:val="Titre2"/>
+      </w:pPr>
+      <w:bookmarkStart w:id="45" w:name="_Toc165969654"/>
+      <w:bookmarkStart w:id="46" w:name="_Toc188612925"/>
+      <w:r>
+        <w:t xml:space="preserve">Bilan des </w:t>
+      </w:r>
+      <w:bookmarkEnd w:id="45"/>
+      <w:r>
+        <w:t>fonctionnalités demandées</w:t>
+      </w:r>
       <w:bookmarkEnd w:id="46"/>
-      <w:bookmarkEnd w:id="47"/>
-    </w:p>
-    <w:p>
-      <w:pPr>
-        <w:pStyle w:val="Titre2"/>
-      </w:pPr>
-      <w:bookmarkStart w:id="48" w:name="_Toc165969654"/>
-      <w:bookmarkStart w:id="49" w:name="_Toc188612925"/>
-      <w:r>
-        <w:t xml:space="preserve">Bilan des </w:t>
-      </w:r>
-      <w:bookmarkEnd w:id="48"/>
-      <w:r>
-        <w:t>fonctionnalités demandées</w:t>
-      </w:r>
-      <w:bookmarkEnd w:id="49"/>
     </w:p>
     <w:p>
       <w:pPr>
@@ -5392,13 +6479,13 @@
       <w:pPr>
         <w:pStyle w:val="Titre2"/>
       </w:pPr>
-      <w:bookmarkStart w:id="50" w:name="_Toc165969655"/>
-      <w:bookmarkStart w:id="51" w:name="_Toc188612926"/>
+      <w:bookmarkStart w:id="47" w:name="_Toc165969655"/>
+      <w:bookmarkStart w:id="48" w:name="_Toc188612926"/>
       <w:r>
         <w:t>Bilan de la planification</w:t>
       </w:r>
-      <w:bookmarkEnd w:id="50"/>
-      <w:bookmarkEnd w:id="51"/>
+      <w:bookmarkEnd w:id="47"/>
+      <w:bookmarkEnd w:id="48"/>
     </w:p>
     <w:p>
       <w:pPr>
@@ -5431,13 +6518,13 @@
       <w:pPr>
         <w:pStyle w:val="Titre2"/>
       </w:pPr>
-      <w:bookmarkStart w:id="52" w:name="_Toc165969656"/>
-      <w:bookmarkStart w:id="53" w:name="_Toc188612927"/>
+      <w:bookmarkStart w:id="49" w:name="_Toc165969656"/>
+      <w:bookmarkStart w:id="50" w:name="_Toc188612927"/>
       <w:r>
         <w:t>Bilan personnel</w:t>
       </w:r>
-      <w:bookmarkEnd w:id="52"/>
-      <w:bookmarkEnd w:id="53"/>
+      <w:bookmarkEnd w:id="49"/>
+      <w:bookmarkEnd w:id="50"/>
     </w:p>
     <w:p>
       <w:pPr>
@@ -5448,11 +6535,16 @@
         </w:numPr>
       </w:pPr>
       <w:r>
-        <w:t>Si c’était à refaire</w:t>
+        <w:t xml:space="preserve">Si c’était à </w:t>
+      </w:r>
+      <w:proofErr w:type="gramStart"/>
+      <w:r>
+        <w:t>refaire</w:t>
       </w:r>
       <w:r>
         <w:t>:</w:t>
       </w:r>
+      <w:proofErr w:type="gramEnd"/>
     </w:p>
     <w:p>
       <w:pPr>
@@ -5519,8 +6611,13 @@
           <w:numId w:val="24"/>
         </w:numPr>
       </w:pPr>
-      <w:r>
-        <w:t>Suite à donner, améliorations souhaitables, …</w:t>
+      <w:proofErr w:type="gramStart"/>
+      <w:r>
+        <w:t>Suite à</w:t>
+      </w:r>
+      <w:proofErr w:type="gramEnd"/>
+      <w:r>
+        <w:t xml:space="preserve"> donner, améliorations souhaitables, …</w:t>
       </w:r>
     </w:p>
     <w:p>
@@ -5539,29 +6636,29 @@
       <w:pPr>
         <w:pStyle w:val="Titre1"/>
       </w:pPr>
-      <w:bookmarkStart w:id="54" w:name="_Toc532179971"/>
-      <w:bookmarkStart w:id="55" w:name="_Toc165969657"/>
-      <w:bookmarkStart w:id="56" w:name="_Toc188612928"/>
+      <w:bookmarkStart w:id="51" w:name="_Toc532179971"/>
+      <w:bookmarkStart w:id="52" w:name="_Toc165969657"/>
+      <w:bookmarkStart w:id="53" w:name="_Toc188612928"/>
       <w:r>
         <w:t>Divers</w:t>
+      </w:r>
+      <w:bookmarkEnd w:id="51"/>
+      <w:bookmarkEnd w:id="52"/>
+      <w:bookmarkEnd w:id="53"/>
+    </w:p>
+    <w:p>
+      <w:pPr>
+        <w:pStyle w:val="Titre2"/>
+      </w:pPr>
+      <w:bookmarkStart w:id="54" w:name="_Toc532179972"/>
+      <w:bookmarkStart w:id="55" w:name="_Toc165969658"/>
+      <w:bookmarkStart w:id="56" w:name="_Toc188612929"/>
+      <w:r>
+        <w:t>Journal de travail</w:t>
       </w:r>
       <w:bookmarkEnd w:id="54"/>
       <w:bookmarkEnd w:id="55"/>
       <w:bookmarkEnd w:id="56"/>
-    </w:p>
-    <w:p>
-      <w:pPr>
-        <w:pStyle w:val="Titre2"/>
-      </w:pPr>
-      <w:bookmarkStart w:id="57" w:name="_Toc532179972"/>
-      <w:bookmarkStart w:id="58" w:name="_Toc165969658"/>
-      <w:bookmarkStart w:id="59" w:name="_Toc188612929"/>
-      <w:r>
-        <w:t>Journal de travail</w:t>
-      </w:r>
-      <w:bookmarkEnd w:id="57"/>
-      <w:bookmarkEnd w:id="58"/>
-      <w:bookmarkEnd w:id="59"/>
     </w:p>
     <w:p>
       <w:pPr>
@@ -5594,13 +6691,9 @@
         <w:t xml:space="preserve"> </w:t>
       </w:r>
       <w:r>
-        <w:t xml:space="preserve">disponible sur </w:t>
-      </w:r>
-      <w:r>
-        <w:lastRenderedPageBreak/>
-        <w:t xml:space="preserve">GitHub (selon ce qui a été demandé). Il se trouve donc sur </w:t>
-      </w:r>
-      <w:hyperlink r:id="rId13" w:history="1">
+        <w:t xml:space="preserve">disponible sur GitHub (selon ce qui a été demandé). Il se trouve donc sur </w:t>
+      </w:r>
+      <w:hyperlink r:id="rId29" w:history="1">
         <w:r>
           <w:rPr>
             <w:rStyle w:val="Lienhypertexte"/>
@@ -5616,11 +6709,11 @@
       <w:pPr>
         <w:pStyle w:val="Titre2"/>
       </w:pPr>
-      <w:bookmarkStart w:id="60" w:name="_Toc188612930"/>
+      <w:bookmarkStart w:id="57" w:name="_Toc188612930"/>
       <w:r>
         <w:t>Bibliographie</w:t>
       </w:r>
-      <w:bookmarkEnd w:id="60"/>
+      <w:bookmarkEnd w:id="57"/>
     </w:p>
     <w:p>
       <w:pPr>
@@ -5647,11 +6740,11 @@
       <w:pPr>
         <w:pStyle w:val="Titre2"/>
       </w:pPr>
-      <w:bookmarkStart w:id="61" w:name="_Toc188612931"/>
+      <w:bookmarkStart w:id="58" w:name="_Toc188612931"/>
       <w:r>
         <w:t>Webographie</w:t>
       </w:r>
-      <w:bookmarkEnd w:id="61"/>
+      <w:bookmarkEnd w:id="58"/>
     </w:p>
     <w:p>
       <w:pPr>
@@ -5661,13 +6754,15 @@
           <w:numId w:val="48"/>
         </w:numPr>
       </w:pPr>
-      <w:hyperlink r:id="rId14" w:history="1">
+      <w:hyperlink r:id="rId30" w:history="1">
+        <w:proofErr w:type="spellStart"/>
         <w:r>
           <w:rPr>
             <w:rStyle w:val="Lienhypertexte"/>
           </w:rPr>
           <w:t>ChatGPT</w:t>
         </w:r>
+        <w:proofErr w:type="spellEnd"/>
       </w:hyperlink>
       <w:r>
         <w:t xml:space="preserve"> (pour le jeu de données factices)</w:t>
@@ -5683,11 +6778,11 @@
       <w:pPr>
         <w:pStyle w:val="Titre1"/>
       </w:pPr>
-      <w:bookmarkStart w:id="62" w:name="_Toc188612932"/>
+      <w:bookmarkStart w:id="59" w:name="_Toc188612932"/>
       <w:r>
         <w:t>Annexes</w:t>
       </w:r>
-      <w:bookmarkEnd w:id="62"/>
+      <w:bookmarkEnd w:id="59"/>
     </w:p>
     <w:p>
       <w:pPr>
@@ -5697,8 +6792,13 @@
           <w:numId w:val="25"/>
         </w:numPr>
       </w:pPr>
-      <w:r>
-        <w:t>Listing du code source (partiel ou, plus rarement complet)</w:t>
+      <w:proofErr w:type="gramStart"/>
+      <w:r>
+        <w:t>Listing</w:t>
+      </w:r>
+      <w:proofErr w:type="gramEnd"/>
+      <w:r>
+        <w:t xml:space="preserve"> du code source (partiel ou, plus rarement complet)</w:t>
       </w:r>
     </w:p>
     <w:p>
@@ -5762,8 +6862,12 @@
       </w:r>
     </w:p>
     <w:sectPr>
-      <w:headerReference w:type="default" r:id="rId15"/>
-      <w:footerReference w:type="default" r:id="rId16"/>
+      <w:headerReference w:type="even" r:id="rId31"/>
+      <w:headerReference w:type="default" r:id="rId32"/>
+      <w:footerReference w:type="even" r:id="rId33"/>
+      <w:footerReference w:type="default" r:id="rId34"/>
+      <w:headerReference w:type="first" r:id="rId35"/>
+      <w:footerReference w:type="first" r:id="rId36"/>
       <w:pgSz w:w="11906" w:h="16838" w:code="9"/>
       <w:pgMar w:top="1418" w:right="1418" w:bottom="1418" w:left="1418" w:header="709" w:footer="709" w:gutter="0"/>
       <w:cols w:space="708"/>
@@ -5794,6 +6898,16 @@
 </file>
 
 <file path=word/footer1.xml><?xml version="1.0" encoding="utf-8"?>
+<w:ftr xmlns:wpc="http://schemas.microsoft.com/office/word/2010/wordprocessingCanvas" xmlns:cx="http://schemas.microsoft.com/office/drawing/2014/chartex" xmlns:cx1="http://schemas.microsoft.com/office/drawing/2015/9/8/chartex" xmlns:cx2="http://schemas.microsoft.com/office/drawing/2015/10/21/chartex" xmlns:cx3="http://schemas.microsoft.com/office/drawing/2016/5/9/chartex" xmlns:cx4="http://schemas.microsoft.com/office/drawing/2016/5/10/chartex" xmlns:cx5="http://schemas.microsoft.com/office/drawing/2016/5/11/chartex" xmlns:cx6="http://schemas.microsoft.com/office/drawing/2016/5/12/chartex" xmlns:cx7="http://schemas.microsoft.com/office/drawing/2016/5/13/chartex" xmlns:cx8="http://schemas.microsoft.com/office/drawing/2016/5/14/chartex" xmlns:mc="http://schemas.openxmlformats.org/markup-compatibility/2006" xmlns:aink="http://schemas.microsoft.com/office/drawing/2016/ink" xmlns:am3d="http://schemas.microsoft.com/office/drawing/2017/model3d" xmlns:o="urn:schemas-microsoft-com:office:office" xmlns:oel="http://schemas.microsoft.com/office/2019/extlst" xmlns:r="http://schemas.openxmlformats.org/officeDocument/2006/relationships" xmlns:m="http://schemas.openxmlformats.org/officeDocument/2006/math" xmlns:v="urn:schemas-microsoft-com:vml" xmlns:wp14="http://schemas.microsoft.com/office/word/2010/wordprocessingDrawing" xmlns:wp="http://schemas.openxmlformats.org/drawingml/2006/wordprocessingDrawing" xmlns:w10="urn:schemas-microsoft-com:office:word" xmlns:w="http://schemas.openxmlformats.org/wordprocessingml/2006/main" xmlns:w14="http://schemas.microsoft.com/office/word/2010/wordml" xmlns:w15="http://schemas.microsoft.com/office/word/2012/wordml" xmlns:w16cex="http://schemas.microsoft.com/office/word/2018/wordml/cex" xmlns:w16cid="http://schemas.microsoft.com/office/word/2016/wordml/cid" xmlns:w16="http://schemas.microsoft.com/office/word/2018/wordml" xmlns:w16sdtdh="http://schemas.microsoft.com/office/word/2020/wordml/sdtdatahash" xmlns:w16se="http://schemas.microsoft.com/office/word/2015/wordml/symex" xmlns:wpg="http://schemas.microsoft.com/office/word/2010/wordprocessingGroup" xmlns:wpi="http://schemas.microsoft.com/office/word/2010/wordprocessingInk" xmlns:wne="http://schemas.microsoft.com/office/word/2006/wordml" xmlns:wps="http://schemas.microsoft.com/office/word/2010/wordprocessingShape" mc:Ignorable="w14 w15 w16se w16cid w16 w16cex w16sdtdh wp14">
+  <w:p>
+    <w:pPr>
+      <w:pStyle w:val="Pieddepage"/>
+    </w:pPr>
+  </w:p>
+</w:ftr>
+</file>
+
+<file path=word/footer2.xml><?xml version="1.0" encoding="utf-8"?>
 <w:ftr xmlns:wpc="http://schemas.microsoft.com/office/word/2010/wordprocessingCanvas" xmlns:cx="http://schemas.microsoft.com/office/drawing/2014/chartex" xmlns:cx1="http://schemas.microsoft.com/office/drawing/2015/9/8/chartex" xmlns:cx2="http://schemas.microsoft.com/office/drawing/2015/10/21/chartex" xmlns:cx3="http://schemas.microsoft.com/office/drawing/2016/5/9/chartex" xmlns:cx4="http://schemas.microsoft.com/office/drawing/2016/5/10/chartex" xmlns:cx5="http://schemas.microsoft.com/office/drawing/2016/5/11/chartex" xmlns:cx6="http://schemas.microsoft.com/office/drawing/2016/5/12/chartex" xmlns:cx7="http://schemas.microsoft.com/office/drawing/2016/5/13/chartex" xmlns:cx8="http://schemas.microsoft.com/office/drawing/2016/5/14/chartex" xmlns:mc="http://schemas.openxmlformats.org/markup-compatibility/2006" xmlns:aink="http://schemas.microsoft.com/office/drawing/2016/ink" xmlns:am3d="http://schemas.microsoft.com/office/drawing/2017/model3d" xmlns:o="urn:schemas-microsoft-com:office:office" xmlns:oel="http://schemas.microsoft.com/office/2019/extlst" xmlns:r="http://schemas.openxmlformats.org/officeDocument/2006/relationships" xmlns:m="http://schemas.openxmlformats.org/officeDocument/2006/math" xmlns:v="urn:schemas-microsoft-com:vml" xmlns:wp14="http://schemas.microsoft.com/office/word/2010/wordprocessingDrawing" xmlns:wp="http://schemas.openxmlformats.org/drawingml/2006/wordprocessingDrawing" xmlns:w10="urn:schemas-microsoft-com:office:word" xmlns:w="http://schemas.openxmlformats.org/wordprocessingml/2006/main" xmlns:w14="http://schemas.microsoft.com/office/word/2010/wordml" xmlns:w15="http://schemas.microsoft.com/office/word/2012/wordml" xmlns:w16cex="http://schemas.microsoft.com/office/word/2018/wordml/cex" xmlns:w16cid="http://schemas.microsoft.com/office/word/2016/wordml/cid" xmlns:w16="http://schemas.microsoft.com/office/word/2018/wordml" xmlns:w16sdtdh="http://schemas.microsoft.com/office/word/2020/wordml/sdtdatahash" xmlns:w16se="http://schemas.microsoft.com/office/word/2015/wordml/symex" xmlns:wpg="http://schemas.microsoft.com/office/word/2010/wordprocessingGroup" xmlns:wpi="http://schemas.microsoft.com/office/word/2010/wordprocessingInk" xmlns:wne="http://schemas.microsoft.com/office/word/2006/wordml" xmlns:wps="http://schemas.microsoft.com/office/word/2010/wordprocessingShape" mc:Ignorable="w14 w15 w16se w16cid w16 w16cex w16sdtdh wp14">
   <w:tbl>
     <w:tblPr>
@@ -6255,7 +7369,7 @@
               <w:noProof/>
               <w:szCs w:val="16"/>
             </w:rPr>
-            <w:t>24.01.2025 12:16</w:t>
+            <w:t>07.03.2025 08:03</w:t>
           </w:r>
           <w:r>
             <w:rPr>
@@ -6279,36 +7393,25 @@
             <w:rPr>
               <w:rFonts w:cs="Arial"/>
               <w:szCs w:val="16"/>
-              <w:lang w:val="en-US"/>
             </w:rPr>
           </w:pPr>
           <w:r>
             <w:fldChar w:fldCharType="begin"/>
           </w:r>
           <w:r>
-            <w:rPr>
-              <w:lang w:val="en-US"/>
-            </w:rPr>
             <w:instrText xml:space="preserve"> FILENAME  \* FirstCap  \* MERGEFORMAT </w:instrText>
           </w:r>
           <w:r>
             <w:fldChar w:fldCharType="separate"/>
           </w:r>
           <w:r>
-            <w:rPr>
-              <w:rFonts w:cs="Arial"/>
-              <w:noProof/>
-              <w:szCs w:val="16"/>
-              <w:lang w:val="en-US"/>
-            </w:rPr>
-            <w:t>R-P</w:t>
+            <w:t>R-P_app_183-AntoineFabre-rapport</w:t>
           </w:r>
           <w:r>
             <w:rPr>
               <w:noProof/>
-              <w:lang w:val="en-US"/>
             </w:rPr>
-            <w:t>_app_183-ThodeMateo-rapport.docx</w:t>
+            <w:t>.docx</w:t>
           </w:r>
           <w:r>
             <w:rPr>
@@ -6328,8 +7431,17 @@
       <w:rPr>
         <w:sz w:val="2"/>
         <w:szCs w:val="2"/>
-        <w:lang w:val="en-US"/>
-      </w:rPr>
+      </w:rPr>
+    </w:pPr>
+  </w:p>
+</w:ftr>
+</file>
+
+<file path=word/footer3.xml><?xml version="1.0" encoding="utf-8"?>
+<w:ftr xmlns:wpc="http://schemas.microsoft.com/office/word/2010/wordprocessingCanvas" xmlns:cx="http://schemas.microsoft.com/office/drawing/2014/chartex" xmlns:cx1="http://schemas.microsoft.com/office/drawing/2015/9/8/chartex" xmlns:cx2="http://schemas.microsoft.com/office/drawing/2015/10/21/chartex" xmlns:cx3="http://schemas.microsoft.com/office/drawing/2016/5/9/chartex" xmlns:cx4="http://schemas.microsoft.com/office/drawing/2016/5/10/chartex" xmlns:cx5="http://schemas.microsoft.com/office/drawing/2016/5/11/chartex" xmlns:cx6="http://schemas.microsoft.com/office/drawing/2016/5/12/chartex" xmlns:cx7="http://schemas.microsoft.com/office/drawing/2016/5/13/chartex" xmlns:cx8="http://schemas.microsoft.com/office/drawing/2016/5/14/chartex" xmlns:mc="http://schemas.openxmlformats.org/markup-compatibility/2006" xmlns:aink="http://schemas.microsoft.com/office/drawing/2016/ink" xmlns:am3d="http://schemas.microsoft.com/office/drawing/2017/model3d" xmlns:o="urn:schemas-microsoft-com:office:office" xmlns:oel="http://schemas.microsoft.com/office/2019/extlst" xmlns:r="http://schemas.openxmlformats.org/officeDocument/2006/relationships" xmlns:m="http://schemas.openxmlformats.org/officeDocument/2006/math" xmlns:v="urn:schemas-microsoft-com:vml" xmlns:wp14="http://schemas.microsoft.com/office/word/2010/wordprocessingDrawing" xmlns:wp="http://schemas.openxmlformats.org/drawingml/2006/wordprocessingDrawing" xmlns:w10="urn:schemas-microsoft-com:office:word" xmlns:w="http://schemas.openxmlformats.org/wordprocessingml/2006/main" xmlns:w14="http://schemas.microsoft.com/office/word/2010/wordml" xmlns:w15="http://schemas.microsoft.com/office/word/2012/wordml" xmlns:w16cex="http://schemas.microsoft.com/office/word/2018/wordml/cex" xmlns:w16cid="http://schemas.microsoft.com/office/word/2016/wordml/cid" xmlns:w16="http://schemas.microsoft.com/office/word/2018/wordml" xmlns:w16sdtdh="http://schemas.microsoft.com/office/word/2020/wordml/sdtdatahash" xmlns:w16se="http://schemas.microsoft.com/office/word/2015/wordml/symex" xmlns:wpg="http://schemas.microsoft.com/office/word/2010/wordprocessingGroup" xmlns:wpi="http://schemas.microsoft.com/office/word/2010/wordprocessingInk" xmlns:wne="http://schemas.microsoft.com/office/word/2006/wordml" xmlns:wps="http://schemas.microsoft.com/office/word/2010/wordprocessingShape" mc:Ignorable="w14 w15 w16se w16cid w16 w16cex w16sdtdh wp14">
+  <w:p>
+    <w:pPr>
+      <w:pStyle w:val="Pieddepage"/>
     </w:pPr>
   </w:p>
 </w:ftr>
@@ -6355,6 +7467,16 @@
 </file>
 
 <file path=word/header1.xml><?xml version="1.0" encoding="utf-8"?>
+<w:hdr xmlns:wpc="http://schemas.microsoft.com/office/word/2010/wordprocessingCanvas" xmlns:cx="http://schemas.microsoft.com/office/drawing/2014/chartex" xmlns:cx1="http://schemas.microsoft.com/office/drawing/2015/9/8/chartex" xmlns:cx2="http://schemas.microsoft.com/office/drawing/2015/10/21/chartex" xmlns:cx3="http://schemas.microsoft.com/office/drawing/2016/5/9/chartex" xmlns:cx4="http://schemas.microsoft.com/office/drawing/2016/5/10/chartex" xmlns:cx5="http://schemas.microsoft.com/office/drawing/2016/5/11/chartex" xmlns:cx6="http://schemas.microsoft.com/office/drawing/2016/5/12/chartex" xmlns:cx7="http://schemas.microsoft.com/office/drawing/2016/5/13/chartex" xmlns:cx8="http://schemas.microsoft.com/office/drawing/2016/5/14/chartex" xmlns:mc="http://schemas.openxmlformats.org/markup-compatibility/2006" xmlns:aink="http://schemas.microsoft.com/office/drawing/2016/ink" xmlns:am3d="http://schemas.microsoft.com/office/drawing/2017/model3d" xmlns:o="urn:schemas-microsoft-com:office:office" xmlns:oel="http://schemas.microsoft.com/office/2019/extlst" xmlns:r="http://schemas.openxmlformats.org/officeDocument/2006/relationships" xmlns:m="http://schemas.openxmlformats.org/officeDocument/2006/math" xmlns:v="urn:schemas-microsoft-com:vml" xmlns:wp14="http://schemas.microsoft.com/office/word/2010/wordprocessingDrawing" xmlns:wp="http://schemas.openxmlformats.org/drawingml/2006/wordprocessingDrawing" xmlns:w10="urn:schemas-microsoft-com:office:word" xmlns:w="http://schemas.openxmlformats.org/wordprocessingml/2006/main" xmlns:w14="http://schemas.microsoft.com/office/word/2010/wordml" xmlns:w15="http://schemas.microsoft.com/office/word/2012/wordml" xmlns:w16cex="http://schemas.microsoft.com/office/word/2018/wordml/cex" xmlns:w16cid="http://schemas.microsoft.com/office/word/2016/wordml/cid" xmlns:w16="http://schemas.microsoft.com/office/word/2018/wordml" xmlns:w16sdtdh="http://schemas.microsoft.com/office/word/2020/wordml/sdtdatahash" xmlns:w16se="http://schemas.microsoft.com/office/word/2015/wordml/symex" xmlns:wpg="http://schemas.microsoft.com/office/word/2010/wordprocessingGroup" xmlns:wpi="http://schemas.microsoft.com/office/word/2010/wordprocessingInk" xmlns:wne="http://schemas.microsoft.com/office/word/2006/wordml" xmlns:wps="http://schemas.microsoft.com/office/word/2010/wordprocessingShape" mc:Ignorable="w14 w15 w16se w16cid w16 w16cex w16sdtdh wp14">
+  <w:p>
+    <w:pPr>
+      <w:pStyle w:val="En-tte"/>
+    </w:pPr>
+  </w:p>
+</w:hdr>
+</file>
+
+<file path=word/header2.xml><?xml version="1.0" encoding="utf-8"?>
 <w:hdr xmlns:wpc="http://schemas.microsoft.com/office/word/2010/wordprocessingCanvas" xmlns:cx="http://schemas.microsoft.com/office/drawing/2014/chartex" xmlns:cx1="http://schemas.microsoft.com/office/drawing/2015/9/8/chartex" xmlns:cx2="http://schemas.microsoft.com/office/drawing/2015/10/21/chartex" xmlns:cx3="http://schemas.microsoft.com/office/drawing/2016/5/9/chartex" xmlns:cx4="http://schemas.microsoft.com/office/drawing/2016/5/10/chartex" xmlns:cx5="http://schemas.microsoft.com/office/drawing/2016/5/11/chartex" xmlns:cx6="http://schemas.microsoft.com/office/drawing/2016/5/12/chartex" xmlns:cx7="http://schemas.microsoft.com/office/drawing/2016/5/13/chartex" xmlns:cx8="http://schemas.microsoft.com/office/drawing/2016/5/14/chartex" xmlns:mc="http://schemas.openxmlformats.org/markup-compatibility/2006" xmlns:aink="http://schemas.microsoft.com/office/drawing/2016/ink" xmlns:am3d="http://schemas.microsoft.com/office/drawing/2017/model3d" xmlns:o="urn:schemas-microsoft-com:office:office" xmlns:oel="http://schemas.microsoft.com/office/2019/extlst" xmlns:r="http://schemas.openxmlformats.org/officeDocument/2006/relationships" xmlns:m="http://schemas.openxmlformats.org/officeDocument/2006/math" xmlns:v="urn:schemas-microsoft-com:vml" xmlns:wp14="http://schemas.microsoft.com/office/word/2010/wordprocessingDrawing" xmlns:wp="http://schemas.openxmlformats.org/drawingml/2006/wordprocessingDrawing" xmlns:w10="urn:schemas-microsoft-com:office:word" xmlns:w="http://schemas.openxmlformats.org/wordprocessingml/2006/main" xmlns:w14="http://schemas.microsoft.com/office/word/2010/wordml" xmlns:w15="http://schemas.microsoft.com/office/word/2012/wordml" xmlns:w16cex="http://schemas.microsoft.com/office/word/2018/wordml/cex" xmlns:w16cid="http://schemas.microsoft.com/office/word/2016/wordml/cid" xmlns:w16="http://schemas.microsoft.com/office/word/2018/wordml" xmlns:w16sdtdh="http://schemas.microsoft.com/office/word/2020/wordml/sdtdatahash" xmlns:w16se="http://schemas.microsoft.com/office/word/2015/wordml/symex" xmlns:wpg="http://schemas.microsoft.com/office/word/2010/wordprocessingGroup" xmlns:wpi="http://schemas.microsoft.com/office/word/2010/wordprocessingInk" xmlns:wne="http://schemas.microsoft.com/office/word/2006/wordml" xmlns:wps="http://schemas.microsoft.com/office/word/2010/wordprocessingShape" mc:Ignorable="w14 w15 w16se w16cid w16 w16cex w16sdtdh wp14">
   <w:tbl>
     <w:tblPr>
@@ -6472,6 +7594,16 @@
 </w:hdr>
 </file>
 
+<file path=word/header3.xml><?xml version="1.0" encoding="utf-8"?>
+<w:hdr xmlns:wpc="http://schemas.microsoft.com/office/word/2010/wordprocessingCanvas" xmlns:cx="http://schemas.microsoft.com/office/drawing/2014/chartex" xmlns:cx1="http://schemas.microsoft.com/office/drawing/2015/9/8/chartex" xmlns:cx2="http://schemas.microsoft.com/office/drawing/2015/10/21/chartex" xmlns:cx3="http://schemas.microsoft.com/office/drawing/2016/5/9/chartex" xmlns:cx4="http://schemas.microsoft.com/office/drawing/2016/5/10/chartex" xmlns:cx5="http://schemas.microsoft.com/office/drawing/2016/5/11/chartex" xmlns:cx6="http://schemas.microsoft.com/office/drawing/2016/5/12/chartex" xmlns:cx7="http://schemas.microsoft.com/office/drawing/2016/5/13/chartex" xmlns:cx8="http://schemas.microsoft.com/office/drawing/2016/5/14/chartex" xmlns:mc="http://schemas.openxmlformats.org/markup-compatibility/2006" xmlns:aink="http://schemas.microsoft.com/office/drawing/2016/ink" xmlns:am3d="http://schemas.microsoft.com/office/drawing/2017/model3d" xmlns:o="urn:schemas-microsoft-com:office:office" xmlns:oel="http://schemas.microsoft.com/office/2019/extlst" xmlns:r="http://schemas.openxmlformats.org/officeDocument/2006/relationships" xmlns:m="http://schemas.openxmlformats.org/officeDocument/2006/math" xmlns:v="urn:schemas-microsoft-com:vml" xmlns:wp14="http://schemas.microsoft.com/office/word/2010/wordprocessingDrawing" xmlns:wp="http://schemas.openxmlformats.org/drawingml/2006/wordprocessingDrawing" xmlns:w10="urn:schemas-microsoft-com:office:word" xmlns:w="http://schemas.openxmlformats.org/wordprocessingml/2006/main" xmlns:w14="http://schemas.microsoft.com/office/word/2010/wordml" xmlns:w15="http://schemas.microsoft.com/office/word/2012/wordml" xmlns:w16cex="http://schemas.microsoft.com/office/word/2018/wordml/cex" xmlns:w16cid="http://schemas.microsoft.com/office/word/2016/wordml/cid" xmlns:w16="http://schemas.microsoft.com/office/word/2018/wordml" xmlns:w16sdtdh="http://schemas.microsoft.com/office/word/2020/wordml/sdtdatahash" xmlns:w16se="http://schemas.microsoft.com/office/word/2015/wordml/symex" xmlns:wpg="http://schemas.microsoft.com/office/word/2010/wordprocessingGroup" xmlns:wpi="http://schemas.microsoft.com/office/word/2010/wordprocessingInk" xmlns:wne="http://schemas.microsoft.com/office/word/2006/wordml" xmlns:wps="http://schemas.microsoft.com/office/word/2010/wordprocessingShape" mc:Ignorable="w14 w15 w16se w16cid w16 w16cex w16sdtdh wp14">
+  <w:p>
+    <w:pPr>
+      <w:pStyle w:val="En-tte"/>
+    </w:pPr>
+  </w:p>
+</w:hdr>
+</file>
+
 <file path=word/numbering.xml><?xml version="1.0" encoding="utf-8"?>
 <w:numbering xmlns:wpc="http://schemas.microsoft.com/office/word/2010/wordprocessingCanvas" xmlns:cx="http://schemas.microsoft.com/office/drawing/2014/chartex" xmlns:cx1="http://schemas.microsoft.com/office/drawing/2015/9/8/chartex" xmlns:cx2="http://schemas.microsoft.com/office/drawing/2015/10/21/chartex" xmlns:cx3="http://schemas.microsoft.com/office/drawing/2016/5/9/chartex" xmlns:cx4="http://schemas.microsoft.com/office/drawing/2016/5/10/chartex" xmlns:cx5="http://schemas.microsoft.com/office/drawing/2016/5/11/chartex" xmlns:cx6="http://schemas.microsoft.com/office/drawing/2016/5/12/chartex" xmlns:cx7="http://schemas.microsoft.com/office/drawing/2016/5/13/chartex" xmlns:cx8="http://schemas.microsoft.com/office/drawing/2016/5/14/chartex" xmlns:mc="http://schemas.openxmlformats.org/markup-compatibility/2006" xmlns:aink="http://schemas.microsoft.com/office/drawing/2016/ink" xmlns:am3d="http://schemas.microsoft.com/office/drawing/2017/model3d" xmlns:o="urn:schemas-microsoft-com:office:office" xmlns:oel="http://schemas.microsoft.com/office/2019/extlst" xmlns:r="http://schemas.openxmlformats.org/officeDocument/2006/relationships" xmlns:m="http://schemas.openxmlformats.org/officeDocument/2006/math" xmlns:v="urn:schemas-microsoft-com:vml" xmlns:wp14="http://schemas.microsoft.com/office/word/2010/wordprocessingDrawing" xmlns:wp="http://schemas.openxmlformats.org/drawingml/2006/wordprocessingDrawing" xmlns:w10="urn:schemas-microsoft-com:office:word" xmlns:w="http://schemas.openxmlformats.org/wordprocessingml/2006/main" xmlns:w14="http://schemas.microsoft.com/office/word/2010/wordml" xmlns:w15="http://schemas.microsoft.com/office/word/2012/wordml" xmlns:w16cex="http://schemas.microsoft.com/office/word/2018/wordml/cex" xmlns:w16cid="http://schemas.microsoft.com/office/word/2016/wordml/cid" xmlns:w16="http://schemas.microsoft.com/office/word/2018/wordml" xmlns:w16sdtdh="http://schemas.microsoft.com/office/word/2020/wordml/sdtdatahash" xmlns:w16se="http://schemas.microsoft.com/office/word/2015/wordml/symex" xmlns:wpg="http://schemas.microsoft.com/office/word/2010/wordprocessingGroup" xmlns:wpi="http://schemas.microsoft.com/office/word/2010/wordprocessingInk" xmlns:wne="http://schemas.microsoft.com/office/word/2006/wordml" xmlns:wps="http://schemas.microsoft.com/office/word/2010/wordprocessingShape" mc:Ignorable="w14 w15 w16se w16cid w16 w16cex w16sdtdh wp14">
   <w:numPicBullet w:numPicBulletId="0">
@@ -6495,7 +7627,7 @@
         <v:path o:extrusionok="f" gradientshapeok="t" o:connecttype="rect"/>
         <o:lock v:ext="edit" aspectratio="t"/>
       </v:shapetype>
-      <v:shape id="_x0000_i1101" type="#_x0000_t75" style="width:11.25pt;height:11.25pt" o:bullet="t">
+      <v:shape id="_x0000_i1072" type="#_x0000_t75" style="width:11.5pt;height:11.5pt" o:bullet="t">
         <v:imagedata r:id="rId1" o:title="BD10263_"/>
       </v:shape>
     </w:pict>
@@ -6799,6 +7931,119 @@
     </w:lvl>
   </w:abstractNum>
   <w:abstractNum w:abstractNumId="11" w15:restartNumberingAfterBreak="0">
+    <w:nsid w:val="01BB19DE"/>
+    <w:multiLevelType w:val="hybridMultilevel"/>
+    <w:tmpl w:val="10E8E2E4"/>
+    <w:lvl w:ilvl="0" w:tplc="100C0001">
+      <w:start w:val="1"/>
+      <w:numFmt w:val="bullet"/>
+      <w:lvlText w:val=""/>
+      <w:lvlJc w:val="left"/>
+      <w:pPr>
+        <w:ind w:left="1854" w:hanging="360"/>
+      </w:pPr>
+      <w:rPr>
+        <w:rFonts w:ascii="Symbol" w:hAnsi="Symbol" w:hint="default"/>
+      </w:rPr>
+    </w:lvl>
+    <w:lvl w:ilvl="1" w:tplc="100C0003" w:tentative="1">
+      <w:start w:val="1"/>
+      <w:numFmt w:val="bullet"/>
+      <w:lvlText w:val="o"/>
+      <w:lvlJc w:val="left"/>
+      <w:pPr>
+        <w:ind w:left="2574" w:hanging="360"/>
+      </w:pPr>
+      <w:rPr>
+        <w:rFonts w:ascii="Courier New" w:hAnsi="Courier New" w:cs="Courier New" w:hint="default"/>
+      </w:rPr>
+    </w:lvl>
+    <w:lvl w:ilvl="2" w:tplc="100C0005" w:tentative="1">
+      <w:start w:val="1"/>
+      <w:numFmt w:val="bullet"/>
+      <w:lvlText w:val=""/>
+      <w:lvlJc w:val="left"/>
+      <w:pPr>
+        <w:ind w:left="3294" w:hanging="360"/>
+      </w:pPr>
+      <w:rPr>
+        <w:rFonts w:ascii="Wingdings" w:hAnsi="Wingdings" w:hint="default"/>
+      </w:rPr>
+    </w:lvl>
+    <w:lvl w:ilvl="3" w:tplc="100C0001" w:tentative="1">
+      <w:start w:val="1"/>
+      <w:numFmt w:val="bullet"/>
+      <w:lvlText w:val=""/>
+      <w:lvlJc w:val="left"/>
+      <w:pPr>
+        <w:ind w:left="4014" w:hanging="360"/>
+      </w:pPr>
+      <w:rPr>
+        <w:rFonts w:ascii="Symbol" w:hAnsi="Symbol" w:hint="default"/>
+      </w:rPr>
+    </w:lvl>
+    <w:lvl w:ilvl="4" w:tplc="100C0003" w:tentative="1">
+      <w:start w:val="1"/>
+      <w:numFmt w:val="bullet"/>
+      <w:lvlText w:val="o"/>
+      <w:lvlJc w:val="left"/>
+      <w:pPr>
+        <w:ind w:left="4734" w:hanging="360"/>
+      </w:pPr>
+      <w:rPr>
+        <w:rFonts w:ascii="Courier New" w:hAnsi="Courier New" w:cs="Courier New" w:hint="default"/>
+      </w:rPr>
+    </w:lvl>
+    <w:lvl w:ilvl="5" w:tplc="100C0005" w:tentative="1">
+      <w:start w:val="1"/>
+      <w:numFmt w:val="bullet"/>
+      <w:lvlText w:val=""/>
+      <w:lvlJc w:val="left"/>
+      <w:pPr>
+        <w:ind w:left="5454" w:hanging="360"/>
+      </w:pPr>
+      <w:rPr>
+        <w:rFonts w:ascii="Wingdings" w:hAnsi="Wingdings" w:hint="default"/>
+      </w:rPr>
+    </w:lvl>
+    <w:lvl w:ilvl="6" w:tplc="100C0001" w:tentative="1">
+      <w:start w:val="1"/>
+      <w:numFmt w:val="bullet"/>
+      <w:lvlText w:val=""/>
+      <w:lvlJc w:val="left"/>
+      <w:pPr>
+        <w:ind w:left="6174" w:hanging="360"/>
+      </w:pPr>
+      <w:rPr>
+        <w:rFonts w:ascii="Symbol" w:hAnsi="Symbol" w:hint="default"/>
+      </w:rPr>
+    </w:lvl>
+    <w:lvl w:ilvl="7" w:tplc="100C0003" w:tentative="1">
+      <w:start w:val="1"/>
+      <w:numFmt w:val="bullet"/>
+      <w:lvlText w:val="o"/>
+      <w:lvlJc w:val="left"/>
+      <w:pPr>
+        <w:ind w:left="6894" w:hanging="360"/>
+      </w:pPr>
+      <w:rPr>
+        <w:rFonts w:ascii="Courier New" w:hAnsi="Courier New" w:cs="Courier New" w:hint="default"/>
+      </w:rPr>
+    </w:lvl>
+    <w:lvl w:ilvl="8" w:tplc="100C0005" w:tentative="1">
+      <w:start w:val="1"/>
+      <w:numFmt w:val="bullet"/>
+      <w:lvlText w:val=""/>
+      <w:lvlJc w:val="left"/>
+      <w:pPr>
+        <w:ind w:left="7614" w:hanging="360"/>
+      </w:pPr>
+      <w:rPr>
+        <w:rFonts w:ascii="Wingdings" w:hAnsi="Wingdings" w:hint="default"/>
+      </w:rPr>
+    </w:lvl>
+  </w:abstractNum>
+  <w:abstractNum w:abstractNumId="12" w15:restartNumberingAfterBreak="0">
     <w:nsid w:val="02202AAE"/>
     <w:multiLevelType w:val="multilevel"/>
     <w:tmpl w:val="C2ACEA3A"/>
@@ -6943,7 +8188,7 @@
       </w:rPr>
     </w:lvl>
   </w:abstractNum>
-  <w:abstractNum w:abstractNumId="12" w15:restartNumberingAfterBreak="0">
+  <w:abstractNum w:abstractNumId="13" w15:restartNumberingAfterBreak="0">
     <w:nsid w:val="037669EE"/>
     <w:multiLevelType w:val="multilevel"/>
     <w:tmpl w:val="100C0021"/>
@@ -7056,7 +8301,7 @@
       </w:rPr>
     </w:lvl>
   </w:abstractNum>
-  <w:abstractNum w:abstractNumId="13" w15:restartNumberingAfterBreak="0">
+  <w:abstractNum w:abstractNumId="14" w15:restartNumberingAfterBreak="0">
     <w:nsid w:val="06482CAE"/>
     <w:multiLevelType w:val="multilevel"/>
     <w:tmpl w:val="100C0021"/>
@@ -7169,7 +8414,7 @@
       </w:rPr>
     </w:lvl>
   </w:abstractNum>
-  <w:abstractNum w:abstractNumId="14" w15:restartNumberingAfterBreak="0">
+  <w:abstractNum w:abstractNumId="15" w15:restartNumberingAfterBreak="0">
     <w:nsid w:val="067320D8"/>
     <w:multiLevelType w:val="multilevel"/>
     <w:tmpl w:val="100C0021"/>
@@ -7282,7 +8527,7 @@
       </w:rPr>
     </w:lvl>
   </w:abstractNum>
-  <w:abstractNum w:abstractNumId="15" w15:restartNumberingAfterBreak="0">
+  <w:abstractNum w:abstractNumId="16" w15:restartNumberingAfterBreak="0">
     <w:nsid w:val="0A7C7405"/>
     <w:multiLevelType w:val="singleLevel"/>
     <w:tmpl w:val="92869324"/>
@@ -7303,7 +8548,7 @@
       </w:rPr>
     </w:lvl>
   </w:abstractNum>
-  <w:abstractNum w:abstractNumId="16" w15:restartNumberingAfterBreak="0">
+  <w:abstractNum w:abstractNumId="17" w15:restartNumberingAfterBreak="0">
     <w:nsid w:val="100D77BA"/>
     <w:multiLevelType w:val="hybridMultilevel"/>
     <w:tmpl w:val="B8147694"/>
@@ -7416,7 +8661,7 @@
       </w:rPr>
     </w:lvl>
   </w:abstractNum>
-  <w:abstractNum w:abstractNumId="17" w15:restartNumberingAfterBreak="0">
+  <w:abstractNum w:abstractNumId="18" w15:restartNumberingAfterBreak="0">
     <w:nsid w:val="13386E8A"/>
     <w:multiLevelType w:val="multilevel"/>
     <w:tmpl w:val="100C0021"/>
@@ -7529,7 +8774,7 @@
       </w:rPr>
     </w:lvl>
   </w:abstractNum>
-  <w:abstractNum w:abstractNumId="18" w15:restartNumberingAfterBreak="0">
+  <w:abstractNum w:abstractNumId="19" w15:restartNumberingAfterBreak="0">
     <w:nsid w:val="13AB381A"/>
     <w:multiLevelType w:val="hybridMultilevel"/>
     <w:tmpl w:val="B43857E8"/>
@@ -7672,7 +8917,7 @@
       </w:rPr>
     </w:lvl>
   </w:abstractNum>
-  <w:abstractNum w:abstractNumId="19" w15:restartNumberingAfterBreak="0">
+  <w:abstractNum w:abstractNumId="20" w15:restartNumberingAfterBreak="0">
     <w:nsid w:val="1A1C6B5E"/>
     <w:multiLevelType w:val="hybridMultilevel"/>
     <w:tmpl w:val="43602B20"/>
@@ -7785,7 +9030,7 @@
       </w:rPr>
     </w:lvl>
   </w:abstractNum>
-  <w:abstractNum w:abstractNumId="20" w15:restartNumberingAfterBreak="0">
+  <w:abstractNum w:abstractNumId="21" w15:restartNumberingAfterBreak="0">
     <w:nsid w:val="20CB35C8"/>
     <w:multiLevelType w:val="hybridMultilevel"/>
     <w:tmpl w:val="2AA2EA56"/>
@@ -7898,7 +9143,7 @@
       </w:rPr>
     </w:lvl>
   </w:abstractNum>
-  <w:abstractNum w:abstractNumId="21" w15:restartNumberingAfterBreak="0">
+  <w:abstractNum w:abstractNumId="22" w15:restartNumberingAfterBreak="0">
     <w:nsid w:val="2A8F67FD"/>
     <w:multiLevelType w:val="multilevel"/>
     <w:tmpl w:val="08EA5668"/>
@@ -8041,7 +9286,7 @@
       </w:rPr>
     </w:lvl>
   </w:abstractNum>
-  <w:abstractNum w:abstractNumId="22" w15:restartNumberingAfterBreak="0">
+  <w:abstractNum w:abstractNumId="23" w15:restartNumberingAfterBreak="0">
     <w:nsid w:val="2F2C5963"/>
     <w:multiLevelType w:val="multilevel"/>
     <w:tmpl w:val="E2569098"/>
@@ -8154,7 +9399,7 @@
       </w:pPr>
     </w:lvl>
   </w:abstractNum>
-  <w:abstractNum w:abstractNumId="23" w15:restartNumberingAfterBreak="0">
+  <w:abstractNum w:abstractNumId="24" w15:restartNumberingAfterBreak="0">
     <w:nsid w:val="36506853"/>
     <w:multiLevelType w:val="multilevel"/>
     <w:tmpl w:val="2F6EF210"/>
@@ -8267,7 +9512,7 @@
       </w:rPr>
     </w:lvl>
   </w:abstractNum>
-  <w:abstractNum w:abstractNumId="24" w15:restartNumberingAfterBreak="0">
+  <w:abstractNum w:abstractNumId="25" w15:restartNumberingAfterBreak="0">
     <w:nsid w:val="3BD16F36"/>
     <w:multiLevelType w:val="multilevel"/>
     <w:tmpl w:val="100C0021"/>
@@ -8380,7 +9625,7 @@
       </w:rPr>
     </w:lvl>
   </w:abstractNum>
-  <w:abstractNum w:abstractNumId="25" w15:restartNumberingAfterBreak="0">
+  <w:abstractNum w:abstractNumId="26" w15:restartNumberingAfterBreak="0">
     <w:nsid w:val="3C361DED"/>
     <w:multiLevelType w:val="multilevel"/>
     <w:tmpl w:val="100C0021"/>
@@ -8493,7 +9738,7 @@
       </w:rPr>
     </w:lvl>
   </w:abstractNum>
-  <w:abstractNum w:abstractNumId="26" w15:restartNumberingAfterBreak="0">
+  <w:abstractNum w:abstractNumId="27" w15:restartNumberingAfterBreak="0">
     <w:nsid w:val="3EF922F0"/>
     <w:multiLevelType w:val="multilevel"/>
     <w:tmpl w:val="100C0021"/>
@@ -8606,7 +9851,7 @@
       </w:rPr>
     </w:lvl>
   </w:abstractNum>
-  <w:abstractNum w:abstractNumId="27" w15:restartNumberingAfterBreak="0">
+  <w:abstractNum w:abstractNumId="28" w15:restartNumberingAfterBreak="0">
     <w:nsid w:val="486164F4"/>
     <w:multiLevelType w:val="multilevel"/>
     <w:tmpl w:val="100C0021"/>
@@ -8719,7 +9964,7 @@
       </w:rPr>
     </w:lvl>
   </w:abstractNum>
-  <w:abstractNum w:abstractNumId="28" w15:restartNumberingAfterBreak="0">
+  <w:abstractNum w:abstractNumId="29" w15:restartNumberingAfterBreak="0">
     <w:nsid w:val="4C4E14AC"/>
     <w:multiLevelType w:val="multilevel"/>
     <w:tmpl w:val="100C001F"/>
@@ -8805,7 +10050,7 @@
       </w:pPr>
     </w:lvl>
   </w:abstractNum>
-  <w:abstractNum w:abstractNumId="29" w15:restartNumberingAfterBreak="0">
+  <w:abstractNum w:abstractNumId="30" w15:restartNumberingAfterBreak="0">
     <w:nsid w:val="4D30734E"/>
     <w:multiLevelType w:val="multilevel"/>
     <w:tmpl w:val="100C001D"/>
@@ -8891,7 +10136,7 @@
       </w:pPr>
     </w:lvl>
   </w:abstractNum>
-  <w:abstractNum w:abstractNumId="30" w15:restartNumberingAfterBreak="0">
+  <w:abstractNum w:abstractNumId="31" w15:restartNumberingAfterBreak="0">
     <w:nsid w:val="55FE2729"/>
     <w:multiLevelType w:val="multilevel"/>
     <w:tmpl w:val="100C0023"/>
@@ -8978,7 +10223,7 @@
       </w:pPr>
     </w:lvl>
   </w:abstractNum>
-  <w:abstractNum w:abstractNumId="31" w15:restartNumberingAfterBreak="0">
+  <w:abstractNum w:abstractNumId="32" w15:restartNumberingAfterBreak="0">
     <w:nsid w:val="58933B2A"/>
     <w:multiLevelType w:val="multilevel"/>
     <w:tmpl w:val="100C0021"/>
@@ -9091,7 +10336,7 @@
       </w:rPr>
     </w:lvl>
   </w:abstractNum>
-  <w:abstractNum w:abstractNumId="32" w15:restartNumberingAfterBreak="0">
+  <w:abstractNum w:abstractNumId="33" w15:restartNumberingAfterBreak="0">
     <w:nsid w:val="5C877673"/>
     <w:multiLevelType w:val="multilevel"/>
     <w:tmpl w:val="100C0021"/>
@@ -9204,7 +10449,7 @@
       </w:rPr>
     </w:lvl>
   </w:abstractNum>
-  <w:abstractNum w:abstractNumId="33" w15:restartNumberingAfterBreak="0">
+  <w:abstractNum w:abstractNumId="34" w15:restartNumberingAfterBreak="0">
     <w:nsid w:val="5CBC53EC"/>
     <w:multiLevelType w:val="multilevel"/>
     <w:tmpl w:val="2F6EF210"/>
@@ -9317,7 +10562,7 @@
       </w:rPr>
     </w:lvl>
   </w:abstractNum>
-  <w:abstractNum w:abstractNumId="34" w15:restartNumberingAfterBreak="0">
+  <w:abstractNum w:abstractNumId="35" w15:restartNumberingAfterBreak="0">
     <w:nsid w:val="5E424682"/>
     <w:multiLevelType w:val="multilevel"/>
     <w:tmpl w:val="100C001F"/>
@@ -9403,7 +10648,7 @@
       </w:pPr>
     </w:lvl>
   </w:abstractNum>
-  <w:abstractNum w:abstractNumId="35" w15:restartNumberingAfterBreak="0">
+  <w:abstractNum w:abstractNumId="36" w15:restartNumberingAfterBreak="0">
     <w:nsid w:val="63A9062F"/>
     <w:multiLevelType w:val="multilevel"/>
     <w:tmpl w:val="DCCE794A"/>
@@ -9543,7 +10788,7 @@
       </w:rPr>
     </w:lvl>
   </w:abstractNum>
-  <w:abstractNum w:abstractNumId="36" w15:restartNumberingAfterBreak="0">
+  <w:abstractNum w:abstractNumId="37" w15:restartNumberingAfterBreak="0">
     <w:nsid w:val="643F0961"/>
     <w:multiLevelType w:val="multilevel"/>
     <w:tmpl w:val="100C0021"/>
@@ -9656,7 +10901,7 @@
       </w:rPr>
     </w:lvl>
   </w:abstractNum>
-  <w:abstractNum w:abstractNumId="37" w15:restartNumberingAfterBreak="0">
+  <w:abstractNum w:abstractNumId="38" w15:restartNumberingAfterBreak="0">
     <w:nsid w:val="6D6476B9"/>
     <w:multiLevelType w:val="multilevel"/>
     <w:tmpl w:val="100C0023"/>
@@ -9743,7 +10988,7 @@
       </w:pPr>
     </w:lvl>
   </w:abstractNum>
-  <w:abstractNum w:abstractNumId="38" w15:restartNumberingAfterBreak="0">
+  <w:abstractNum w:abstractNumId="39" w15:restartNumberingAfterBreak="0">
     <w:nsid w:val="70C03573"/>
     <w:multiLevelType w:val="multilevel"/>
     <w:tmpl w:val="100C0021"/>
@@ -9856,7 +11101,7 @@
       </w:rPr>
     </w:lvl>
   </w:abstractNum>
-  <w:abstractNum w:abstractNumId="39" w15:restartNumberingAfterBreak="0">
+  <w:abstractNum w:abstractNumId="40" w15:restartNumberingAfterBreak="0">
     <w:nsid w:val="79CD09A9"/>
     <w:multiLevelType w:val="multilevel"/>
     <w:tmpl w:val="100C0021"/>
@@ -9969,7 +11214,7 @@
       </w:rPr>
     </w:lvl>
   </w:abstractNum>
-  <w:abstractNum w:abstractNumId="40" w15:restartNumberingAfterBreak="0">
+  <w:abstractNum w:abstractNumId="41" w15:restartNumberingAfterBreak="0">
     <w:nsid w:val="7E7F1C51"/>
     <w:multiLevelType w:val="multilevel"/>
     <w:tmpl w:val="100C0021"/>
@@ -10083,97 +11328,97 @@
     </w:lvl>
   </w:abstractNum>
   <w:num w:numId="1" w16cid:durableId="78912137">
-    <w:abstractNumId w:val="11"/>
+    <w:abstractNumId w:val="12"/>
   </w:num>
   <w:num w:numId="2" w16cid:durableId="1799952793">
-    <w:abstractNumId w:val="18"/>
+    <w:abstractNumId w:val="19"/>
   </w:num>
   <w:num w:numId="3" w16cid:durableId="1722510002">
-    <w:abstractNumId w:val="15"/>
+    <w:abstractNumId w:val="16"/>
   </w:num>
   <w:num w:numId="4" w16cid:durableId="630404741">
-    <w:abstractNumId w:val="35"/>
+    <w:abstractNumId w:val="36"/>
   </w:num>
   <w:num w:numId="5" w16cid:durableId="752316286">
-    <w:abstractNumId w:val="35"/>
+    <w:abstractNumId w:val="36"/>
   </w:num>
   <w:num w:numId="6" w16cid:durableId="1753501274">
-    <w:abstractNumId w:val="15"/>
+    <w:abstractNumId w:val="16"/>
   </w:num>
   <w:num w:numId="7" w16cid:durableId="362561952">
-    <w:abstractNumId w:val="15"/>
+    <w:abstractNumId w:val="16"/>
   </w:num>
   <w:num w:numId="8" w16cid:durableId="1841967819">
-    <w:abstractNumId w:val="15"/>
+    <w:abstractNumId w:val="16"/>
   </w:num>
   <w:num w:numId="9" w16cid:durableId="967010995">
-    <w:abstractNumId w:val="15"/>
+    <w:abstractNumId w:val="16"/>
   </w:num>
   <w:num w:numId="10" w16cid:durableId="361785166">
-    <w:abstractNumId w:val="35"/>
+    <w:abstractNumId w:val="36"/>
   </w:num>
   <w:num w:numId="11" w16cid:durableId="1931740986">
-    <w:abstractNumId w:val="15"/>
+    <w:abstractNumId w:val="16"/>
   </w:num>
   <w:num w:numId="12" w16cid:durableId="1826581028">
+    <w:abstractNumId w:val="23"/>
+  </w:num>
+  <w:num w:numId="13" w16cid:durableId="577981795">
     <w:abstractNumId w:val="22"/>
   </w:num>
-  <w:num w:numId="13" w16cid:durableId="577981795">
+  <w:num w:numId="14" w16cid:durableId="1290864649">
     <w:abstractNumId w:val="21"/>
   </w:num>
-  <w:num w:numId="14" w16cid:durableId="1290864649">
-    <w:abstractNumId w:val="20"/>
-  </w:num>
   <w:num w:numId="15" w16cid:durableId="44837160">
-    <w:abstractNumId w:val="16"/>
+    <w:abstractNumId w:val="17"/>
   </w:num>
   <w:num w:numId="16" w16cid:durableId="1118256221">
-    <w:abstractNumId w:val="32"/>
+    <w:abstractNumId w:val="33"/>
   </w:num>
   <w:num w:numId="17" w16cid:durableId="612130524">
-    <w:abstractNumId w:val="27"/>
+    <w:abstractNumId w:val="28"/>
   </w:num>
   <w:num w:numId="18" w16cid:durableId="859584859">
-    <w:abstractNumId w:val="40"/>
+    <w:abstractNumId w:val="41"/>
   </w:num>
   <w:num w:numId="19" w16cid:durableId="1552880540">
-    <w:abstractNumId w:val="38"/>
+    <w:abstractNumId w:val="39"/>
   </w:num>
   <w:num w:numId="20" w16cid:durableId="1770732662">
     <w:abstractNumId w:val="10"/>
   </w:num>
   <w:num w:numId="21" w16cid:durableId="1402365503">
-    <w:abstractNumId w:val="36"/>
+    <w:abstractNumId w:val="37"/>
   </w:num>
   <w:num w:numId="22" w16cid:durableId="796804091">
-    <w:abstractNumId w:val="26"/>
+    <w:abstractNumId w:val="27"/>
   </w:num>
   <w:num w:numId="23" w16cid:durableId="1769304844">
-    <w:abstractNumId w:val="24"/>
+    <w:abstractNumId w:val="25"/>
   </w:num>
   <w:num w:numId="24" w16cid:durableId="481773351">
+    <w:abstractNumId w:val="14"/>
+  </w:num>
+  <w:num w:numId="25" w16cid:durableId="605815952">
+    <w:abstractNumId w:val="18"/>
+  </w:num>
+  <w:num w:numId="26" w16cid:durableId="210770718">
     <w:abstractNumId w:val="13"/>
   </w:num>
-  <w:num w:numId="25" w16cid:durableId="605815952">
-    <w:abstractNumId w:val="17"/>
+  <w:num w:numId="27" w16cid:durableId="527568103">
+    <w:abstractNumId w:val="32"/>
   </w:num>
-  <w:num w:numId="26" w16cid:durableId="210770718">
-    <w:abstractNumId w:val="12"/>
+  <w:num w:numId="28" w16cid:durableId="950553893">
+    <w:abstractNumId w:val="35"/>
   </w:num>
-  <w:num w:numId="27" w16cid:durableId="527568103">
+  <w:num w:numId="29" w16cid:durableId="406879478">
+    <w:abstractNumId w:val="30"/>
+  </w:num>
+  <w:num w:numId="30" w16cid:durableId="1251819718">
     <w:abstractNumId w:val="31"/>
   </w:num>
-  <w:num w:numId="28" w16cid:durableId="950553893">
-    <w:abstractNumId w:val="34"/>
-  </w:num>
-  <w:num w:numId="29" w16cid:durableId="406879478">
-    <w:abstractNumId w:val="29"/>
-  </w:num>
-  <w:num w:numId="30" w16cid:durableId="1251819718">
-    <w:abstractNumId w:val="30"/>
-  </w:num>
   <w:num w:numId="31" w16cid:durableId="311906133">
-    <w:abstractNumId w:val="37"/>
+    <w:abstractNumId w:val="38"/>
   </w:num>
   <w:num w:numId="32" w16cid:durableId="1024401578">
     <w:abstractNumId w:val="8"/>
@@ -10206,25 +11451,28 @@
     <w:abstractNumId w:val="4"/>
   </w:num>
   <w:num w:numId="42" w16cid:durableId="1584993826">
-    <w:abstractNumId w:val="28"/>
+    <w:abstractNumId w:val="29"/>
   </w:num>
   <w:num w:numId="43" w16cid:durableId="1442644822">
-    <w:abstractNumId w:val="25"/>
+    <w:abstractNumId w:val="26"/>
   </w:num>
   <w:num w:numId="44" w16cid:durableId="66584872">
-    <w:abstractNumId w:val="39"/>
+    <w:abstractNumId w:val="40"/>
   </w:num>
   <w:num w:numId="45" w16cid:durableId="1208224498">
-    <w:abstractNumId w:val="14"/>
+    <w:abstractNumId w:val="15"/>
   </w:num>
   <w:num w:numId="46" w16cid:durableId="1935359058">
-    <w:abstractNumId w:val="23"/>
+    <w:abstractNumId w:val="24"/>
   </w:num>
   <w:num w:numId="47" w16cid:durableId="36249614">
-    <w:abstractNumId w:val="33"/>
+    <w:abstractNumId w:val="34"/>
   </w:num>
   <w:num w:numId="48" w16cid:durableId="229652757">
-    <w:abstractNumId w:val="19"/>
+    <w:abstractNumId w:val="20"/>
+  </w:num>
+  <w:num w:numId="49" w16cid:durableId="366175865">
+    <w:abstractNumId w:val="11"/>
   </w:num>
   <w:numIdMacAtCleanup w:val="4"/>
 </w:numbering>
@@ -11275,6 +12523,24 @@
       <w:szCs w:val="26"/>
     </w:rPr>
   </w:style>
+  <w:style w:type="paragraph" w:styleId="Lgende">
+    <w:name w:val="caption"/>
+    <w:basedOn w:val="Normal"/>
+    <w:next w:val="Normal"/>
+    <w:unhideWhenUsed/>
+    <w:qFormat/>
+    <w:rsid w:val="00C17969"/>
+    <w:pPr>
+      <w:spacing w:after="200"/>
+    </w:pPr>
+    <w:rPr>
+      <w:i/>
+      <w:iCs/>
+      <w:color w:val="1F497D" w:themeColor="text2"/>
+      <w:sz w:val="18"/>
+      <w:szCs w:val="18"/>
+    </w:rPr>
+  </w:style>
 </w:styles>
 </file>
 

</xml_diff>